<commit_message>
Update digital filter design doc
</commit_message>
<xml_diff>
--- a/Digital Filter Design.docx
+++ b/Digital Filter Design.docx
@@ -35,8 +35,6 @@
       <w:r>
         <w:t xml:space="preserve">section 10.4 </w:t>
       </w:r>
-      <w:bookmarkStart w:id="0" w:name="_GoBack"/>
-      <w:bookmarkEnd w:id="0"/>
       <w:r>
         <w:t xml:space="preserve">in </w:t>
       </w:r>
@@ -73,7 +71,7 @@
         <w:pStyle w:val="Heading1"/>
       </w:pPr>
       <w:r>
-        <w:object w:dxaOrig="1532" w:dyaOrig="991" w14:anchorId="5A2E016B">
+        <w:object w:dxaOrig="1532" w:dyaOrig="991" w14:anchorId="084B4AC8">
           <v:shapetype id="_x0000_t75" coordsize="21600,21600" o:spt="75" o:preferrelative="t" path="m@4@5l@4@11@9@11@9@5xe" filled="f" stroked="f">
             <v:stroke joinstyle="miter"/>
             <v:formulas>
@@ -93,10 +91,10 @@
             <v:path o:extrusionok="f" gradientshapeok="t" o:connecttype="rect"/>
             <o:lock v:ext="edit" aspectratio="t"/>
           </v:shapetype>
-          <v:shape id="_x0000_i1025" type="#_x0000_t75" style="width:76.5pt;height:49.5pt" o:ole="">
+          <v:shape id="_x0000_i1025" type="#_x0000_t75" style="width:76.6pt;height:49.55pt" o:ole="">
             <v:imagedata r:id="rId6" o:title=""/>
           </v:shape>
-          <o:OLEObject Type="Embed" ProgID="Package" ShapeID="_x0000_i1025" DrawAspect="Icon" ObjectID="_1562482285" r:id="rId7"/>
+          <o:OLEObject Type="Embed" ProgID="Package" ShapeID="_x0000_i1025" DrawAspect="Icon" ObjectID="_1563367028" r:id="rId7"/>
         </w:object>
       </w:r>
     </w:p>
@@ -460,11 +458,11 @@
     </w:p>
     <w:p>
       <w:r>
-        <w:object w:dxaOrig="1532" w:dyaOrig="991" w14:anchorId="77E1E4D9">
-          <v:shape id="_x0000_i1026" type="#_x0000_t75" style="width:76.5pt;height:49.5pt" o:ole="">
+        <w:object w:dxaOrig="1532" w:dyaOrig="991" w14:anchorId="5A822ED7">
+          <v:shape id="_x0000_i1026" type="#_x0000_t75" style="width:76.6pt;height:49.55pt" o:ole="">
             <v:imagedata r:id="rId16" o:title=""/>
           </v:shape>
-          <o:OLEObject Type="Embed" ProgID="Package" ShapeID="_x0000_i1026" DrawAspect="Icon" ObjectID="_1562482286" r:id="rId17"/>
+          <o:OLEObject Type="Embed" ProgID="Package" ShapeID="_x0000_i1026" DrawAspect="Icon" ObjectID="_1563367029" r:id="rId17"/>
         </w:object>
       </w:r>
     </w:p>
@@ -475,10 +473,10 @@
           <w:lang w:eastAsia="en-CA"/>
         </w:rPr>
         <w:drawing>
-          <wp:inline distT="0" distB="0" distL="0" distR="0" wp14:anchorId="30153ED0" wp14:editId="3A176D48">
-            <wp:extent cx="2880000" cy="2484000"/>
-            <wp:effectExtent l="0" t="0" r="0" b="0"/>
-            <wp:docPr id="93" name="Picture 93"/>
+          <wp:inline distT="0" distB="0" distL="0" distR="0" wp14:anchorId="16686E68" wp14:editId="7BD8C321">
+            <wp:extent cx="2880000" cy="2484000"/>
+            <wp:effectExtent l="0" t="0" r="0" b="0"/>
+            <wp:docPr id="12" name="Picture 12"/>
             <wp:cNvGraphicFramePr>
               <a:graphicFrameLocks xmlns:a="http://schemas.openxmlformats.org/drawingml/2006/main"/>
             </wp:cNvGraphicFramePr>
@@ -516,10 +514,10 @@
           <w:lang w:eastAsia="en-CA"/>
         </w:rPr>
         <w:drawing>
-          <wp:inline distT="0" distB="0" distL="0" distR="0" wp14:anchorId="2FC83415" wp14:editId="2E82C3B3">
-            <wp:extent cx="2880000" cy="2484000"/>
-            <wp:effectExtent l="0" t="0" r="0" b="0"/>
-            <wp:docPr id="96" name="Picture 96"/>
+          <wp:inline distT="0" distB="0" distL="0" distR="0" wp14:anchorId="5DC0091E" wp14:editId="38866F30">
+            <wp:extent cx="2880000" cy="2484000"/>
+            <wp:effectExtent l="0" t="0" r="0" b="0"/>
+            <wp:docPr id="13" name="Picture 13"/>
             <wp:cNvGraphicFramePr>
               <a:graphicFrameLocks xmlns:a="http://schemas.openxmlformats.org/drawingml/2006/main"/>
             </wp:cNvGraphicFramePr>
@@ -566,10 +564,10 @@
           <w:lang w:eastAsia="en-CA"/>
         </w:rPr>
         <w:drawing>
-          <wp:inline distT="0" distB="0" distL="0" distR="0" wp14:anchorId="699A7B19" wp14:editId="66715C73">
-            <wp:extent cx="2880000" cy="2484000"/>
-            <wp:effectExtent l="0" t="0" r="0" b="0"/>
-            <wp:docPr id="94" name="Picture 94"/>
+          <wp:inline distT="0" distB="0" distL="0" distR="0" wp14:anchorId="5BCA9341" wp14:editId="735F4582">
+            <wp:extent cx="2880000" cy="2484000"/>
+            <wp:effectExtent l="0" t="0" r="0" b="0"/>
+            <wp:docPr id="14" name="Picture 14"/>
             <wp:cNvGraphicFramePr>
               <a:graphicFrameLocks xmlns:a="http://schemas.openxmlformats.org/drawingml/2006/main"/>
             </wp:cNvGraphicFramePr>
@@ -613,11 +611,18 @@
           <w:noProof/>
           <w:lang w:eastAsia="en-CA"/>
         </w:rPr>
-        <w:drawing>
-          <wp:inline distT="0" distB="0" distL="0" distR="0" wp14:anchorId="25F496F9" wp14:editId="33509737">
-            <wp:extent cx="2880000" cy="2484000"/>
-            <wp:effectExtent l="0" t="0" r="0" b="0"/>
-            <wp:docPr id="97" name="Picture 97"/>
+        <w:t xml:space="preserve"> </w:t>
+      </w:r>
+      <w:r>
+        <w:rPr>
+          <w:noProof/>
+          <w:lang w:eastAsia="en-CA"/>
+        </w:rPr>
+        <w:drawing>
+          <wp:inline distT="0" distB="0" distL="0" distR="0" wp14:anchorId="05F0495A" wp14:editId="31AF9674">
+            <wp:extent cx="2880000" cy="2484000"/>
+            <wp:effectExtent l="0" t="0" r="0" b="0"/>
+            <wp:docPr id="15" name="Picture 15"/>
             <wp:cNvGraphicFramePr>
               <a:graphicFrameLocks xmlns:a="http://schemas.openxmlformats.org/drawingml/2006/main"/>
             </wp:cNvGraphicFramePr>
@@ -649,6 +654,64 @@
           </wp:inline>
         </w:drawing>
       </w:r>
+    </w:p>
+    <w:p>
+      <w:pPr>
+        <w:rPr>
+          <w:noProof/>
+          <w:lang w:eastAsia="en-CA"/>
+        </w:rPr>
+      </w:pPr>
+    </w:p>
+    <w:p>
+      <w:pPr>
+        <w:rPr>
+          <w:noProof/>
+          <w:lang w:eastAsia="en-CA"/>
+        </w:rPr>
+      </w:pPr>
+      <w:r>
+        <w:rPr>
+          <w:noProof/>
+          <w:lang w:eastAsia="en-CA"/>
+        </w:rPr>
+        <w:lastRenderedPageBreak/>
+        <w:drawing>
+          <wp:inline distT="0" distB="0" distL="0" distR="0" wp14:anchorId="239527CE" wp14:editId="49AE1478">
+            <wp:extent cx="2880000" cy="2484000"/>
+            <wp:effectExtent l="0" t="0" r="0" b="0"/>
+            <wp:docPr id="16" name="Picture 16"/>
+            <wp:cNvGraphicFramePr>
+              <a:graphicFrameLocks xmlns:a="http://schemas.openxmlformats.org/drawingml/2006/main"/>
+            </wp:cNvGraphicFramePr>
+            <a:graphic xmlns:a="http://schemas.openxmlformats.org/drawingml/2006/main">
+              <a:graphicData uri="http://schemas.openxmlformats.org/drawingml/2006/picture">
+                <pic:pic xmlns:pic="http://schemas.openxmlformats.org/drawingml/2006/picture">
+                  <pic:nvPicPr>
+                    <pic:cNvPr id="1" name=""/>
+                    <pic:cNvPicPr/>
+                  </pic:nvPicPr>
+                  <pic:blipFill>
+                    <a:blip r:embed="rId22"/>
+                    <a:stretch>
+                      <a:fillRect/>
+                    </a:stretch>
+                  </pic:blipFill>
+                  <pic:spPr>
+                    <a:xfrm>
+                      <a:off x="0" y="0"/>
+                      <a:ext cx="2880000" cy="2484000"/>
+                    </a:xfrm>
+                    <a:prstGeom prst="rect">
+                      <a:avLst/>
+                    </a:prstGeom>
+                  </pic:spPr>
+                </pic:pic>
+              </a:graphicData>
+            </a:graphic>
+          </wp:inline>
+        </w:drawing>
+      </w:r>
       <w:r>
         <w:rPr>
           <w:noProof/>
@@ -656,81 +719,16 @@
         </w:rPr>
         <w:t xml:space="preserve"> </w:t>
       </w:r>
-    </w:p>
-    <w:p>
-      <w:pPr>
-        <w:rPr>
-          <w:noProof/>
-          <w:lang w:eastAsia="en-CA"/>
-        </w:rPr>
-      </w:pPr>
-    </w:p>
-    <w:p>
-      <w:pPr>
-        <w:rPr>
-          <w:noProof/>
-          <w:lang w:eastAsia="en-CA"/>
-        </w:rPr>
-      </w:pPr>
-      <w:r>
-        <w:rPr>
-          <w:noProof/>
-          <w:lang w:eastAsia="en-CA"/>
-        </w:rPr>
-        <w:lastRenderedPageBreak/>
-        <w:drawing>
-          <wp:inline distT="0" distB="0" distL="0" distR="0" wp14:anchorId="35C5DAC5" wp14:editId="02667D7B">
-            <wp:extent cx="2880000" cy="2484000"/>
-            <wp:effectExtent l="0" t="0" r="0" b="0"/>
-            <wp:docPr id="99" name="Picture 99"/>
-            <wp:cNvGraphicFramePr>
-              <a:graphicFrameLocks xmlns:a="http://schemas.openxmlformats.org/drawingml/2006/main"/>
-            </wp:cNvGraphicFramePr>
-            <a:graphic xmlns:a="http://schemas.openxmlformats.org/drawingml/2006/main">
-              <a:graphicData uri="http://schemas.openxmlformats.org/drawingml/2006/picture">
-                <pic:pic xmlns:pic="http://schemas.openxmlformats.org/drawingml/2006/picture">
-                  <pic:nvPicPr>
-                    <pic:cNvPr id="1" name=""/>
-                    <pic:cNvPicPr/>
-                  </pic:nvPicPr>
-                  <pic:blipFill>
-                    <a:blip r:embed="rId22"/>
-                    <a:stretch>
-                      <a:fillRect/>
-                    </a:stretch>
-                  </pic:blipFill>
-                  <pic:spPr>
-                    <a:xfrm>
-                      <a:off x="0" y="0"/>
-                      <a:ext cx="2880000" cy="2484000"/>
-                    </a:xfrm>
-                    <a:prstGeom prst="rect">
-                      <a:avLst/>
-                    </a:prstGeom>
-                  </pic:spPr>
-                </pic:pic>
-              </a:graphicData>
-            </a:graphic>
-          </wp:inline>
-        </w:drawing>
-      </w:r>
-      <w:r>
-        <w:rPr>
-          <w:noProof/>
-          <w:lang w:eastAsia="en-CA"/>
-        </w:rPr>
-        <w:t xml:space="preserve"> </w:t>
-      </w:r>
-      <w:r>
-        <w:rPr>
-          <w:noProof/>
-          <w:lang w:eastAsia="en-CA"/>
-        </w:rPr>
-        <w:drawing>
-          <wp:inline distT="0" distB="0" distL="0" distR="0" wp14:anchorId="30E876DB" wp14:editId="6124789D">
-            <wp:extent cx="2880000" cy="2484000"/>
-            <wp:effectExtent l="0" t="0" r="0" b="0"/>
-            <wp:docPr id="101" name="Picture 101"/>
+      <w:r>
+        <w:rPr>
+          <w:noProof/>
+          <w:lang w:eastAsia="en-CA"/>
+        </w:rPr>
+        <w:drawing>
+          <wp:inline distT="0" distB="0" distL="0" distR="0" wp14:anchorId="0A5D428D" wp14:editId="259D7E64">
+            <wp:extent cx="2880000" cy="2484000"/>
+            <wp:effectExtent l="0" t="0" r="0" b="0"/>
+            <wp:docPr id="17" name="Picture 17"/>
             <wp:cNvGraphicFramePr>
               <a:graphicFrameLocks xmlns:a="http://schemas.openxmlformats.org/drawingml/2006/main"/>
             </wp:cNvGraphicFramePr>
@@ -771,10 +769,10 @@
           <w:lang w:eastAsia="en-CA"/>
         </w:rPr>
         <w:drawing>
-          <wp:inline distT="0" distB="0" distL="0" distR="0" wp14:anchorId="4F3413B3" wp14:editId="1BE48CC0">
-            <wp:extent cx="2880000" cy="2484000"/>
-            <wp:effectExtent l="0" t="0" r="0" b="0"/>
-            <wp:docPr id="104" name="Picture 104"/>
+          <wp:inline distT="0" distB="0" distL="0" distR="0" wp14:anchorId="3C37656B" wp14:editId="343AA086">
+            <wp:extent cx="2880000" cy="2484000"/>
+            <wp:effectExtent l="0" t="0" r="0" b="0"/>
+            <wp:docPr id="18" name="Picture 18"/>
             <wp:cNvGraphicFramePr>
               <a:graphicFrameLocks xmlns:a="http://schemas.openxmlformats.org/drawingml/2006/main"/>
             </wp:cNvGraphicFramePr>
@@ -812,10 +810,10 @@
           <w:lang w:eastAsia="en-CA"/>
         </w:rPr>
         <w:drawing>
-          <wp:inline distT="0" distB="0" distL="0" distR="0" wp14:anchorId="29F8699C" wp14:editId="39F84091">
-            <wp:extent cx="2880000" cy="2484000"/>
-            <wp:effectExtent l="0" t="0" r="0" b="0"/>
-            <wp:docPr id="106" name="Picture 106"/>
+          <wp:inline distT="0" distB="0" distL="0" distR="0" wp14:anchorId="2FE6ABA2" wp14:editId="60A6D8ED">
+            <wp:extent cx="2880000" cy="2520000"/>
+            <wp:effectExtent l="0" t="0" r="0" b="0"/>
+            <wp:docPr id="19" name="Picture 19"/>
             <wp:cNvGraphicFramePr>
               <a:graphicFrameLocks xmlns:a="http://schemas.openxmlformats.org/drawingml/2006/main"/>
             </wp:cNvGraphicFramePr>
@@ -835,7 +833,7 @@
                   <pic:spPr>
                     <a:xfrm>
                       <a:off x="0" y="0"/>
-                      <a:ext cx="2880000" cy="2484000"/>
+                      <a:ext cx="2880000" cy="2520000"/>
                     </a:xfrm>
                     <a:prstGeom prst="rect">
                       <a:avLst/>
@@ -860,10 +858,10 @@
     <w:p>
       <w:r>
         <w:object w:dxaOrig="1532" w:dyaOrig="991" w14:anchorId="03D1CBAD">
-          <v:shape id="_x0000_i1027" type="#_x0000_t75" style="width:76.5pt;height:49.5pt" o:ole="">
+          <v:shape id="_x0000_i1027" type="#_x0000_t75" style="width:76.6pt;height:49.55pt" o:ole="">
             <v:imagedata r:id="rId26" o:title=""/>
           </v:shape>
-          <o:OLEObject Type="Embed" ProgID="Package" ShapeID="_x0000_i1027" DrawAspect="Icon" ObjectID="_1562482287" r:id="rId27"/>
+          <o:OLEObject Type="Embed" ProgID="Package" ShapeID="_x0000_i1027" DrawAspect="Icon" ObjectID="_1563367030" r:id="rId27"/>
         </w:object>
       </w:r>
     </w:p>
@@ -1179,10 +1177,10 @@
     <w:p>
       <w:r>
         <w:object w:dxaOrig="1532" w:dyaOrig="991" w14:anchorId="394B8261">
-          <v:shape id="_x0000_i1028" type="#_x0000_t75" style="width:76.5pt;height:49.5pt" o:ole="">
+          <v:shape id="_x0000_i1028" type="#_x0000_t75" style="width:76.6pt;height:49.55pt" o:ole="">
             <v:imagedata r:id="rId35" o:title=""/>
           </v:shape>
-          <o:OLEObject Type="Embed" ProgID="Package" ShapeID="_x0000_i1028" DrawAspect="Icon" ObjectID="_1562482288" r:id="rId36"/>
+          <o:OLEObject Type="Embed" ProgID="Package" ShapeID="_x0000_i1028" DrawAspect="Icon" ObjectID="_1563367031" r:id="rId36"/>
         </w:object>
       </w:r>
     </w:p>
@@ -1450,35 +1448,399 @@
     <w:p>
       <w:pPr>
         <w:pStyle w:val="Heading1"/>
+        <w:rPr>
+          <w:sz w:val="22"/>
+          <w:szCs w:val="22"/>
+        </w:rPr>
       </w:pPr>
       <w:r>
         <w:lastRenderedPageBreak/>
         <w:t>BPF (1Hz-</w:t>
       </w:r>
-      <w:commentRangeStart w:id="1"/>
+      <w:commentRangeStart w:id="0"/>
       <w:r>
         <w:t>64Hz</w:t>
       </w:r>
-      <w:commentRangeEnd w:id="1"/>
+      <w:commentRangeEnd w:id="0"/>
       <w:r>
         <w:rPr>
           <w:rStyle w:val="CommentReference"/>
           <w:rFonts w:asciiTheme="minorHAnsi" w:eastAsiaTheme="minorHAnsi" w:hAnsiTheme="minorHAnsi" w:cstheme="minorBidi"/>
           <w:color w:val="auto"/>
         </w:rPr>
-        <w:commentReference w:id="1"/>
-      </w:r>
-      <w:r>
-        <w:t>)</w:t>
-      </w:r>
-    </w:p>
-    <w:p>
-      <w:r>
-        <w:object w:dxaOrig="1532" w:dyaOrig="991" w14:anchorId="5094ABF0">
-          <v:shape id="_x0000_i1029" type="#_x0000_t75" style="width:76.5pt;height:49.5pt" o:ole="">
-            <v:imagedata r:id="rId45" o:title=""/>
+        <w:commentReference w:id="0"/>
+      </w:r>
+      <w:r>
+        <w:t>):</w:t>
+      </w:r>
+      <w:r>
+        <w:rPr>
+          <w:sz w:val="22"/>
+          <w:szCs w:val="22"/>
+        </w:rPr>
+        <w:t xml:space="preserve"> Hybrid</w:t>
+      </w:r>
+      <w:r>
+        <w:rPr>
+          <w:sz w:val="22"/>
+          <w:szCs w:val="22"/>
+        </w:rPr>
+        <w:t xml:space="preserve"> of HPF_1HZ and LPF_64HZ</w:t>
+      </w:r>
+    </w:p>
+    <w:p>
+      <w:r>
+        <w:rPr>
+          <w:noProof/>
+          <w:lang w:eastAsia="en-CA"/>
+        </w:rPr>
+        <w:drawing>
+          <wp:inline distT="0" distB="0" distL="0" distR="0" wp14:anchorId="2526B7F7" wp14:editId="7B17AE6C">
+            <wp:extent cx="2880000" cy="2484000"/>
+            <wp:effectExtent l="0" t="0" r="0" b="0"/>
+            <wp:docPr id="20" name="Picture 20"/>
+            <wp:cNvGraphicFramePr>
+              <a:graphicFrameLocks xmlns:a="http://schemas.openxmlformats.org/drawingml/2006/main"/>
+            </wp:cNvGraphicFramePr>
+            <a:graphic xmlns:a="http://schemas.openxmlformats.org/drawingml/2006/main">
+              <a:graphicData uri="http://schemas.openxmlformats.org/drawingml/2006/picture">
+                <pic:pic xmlns:pic="http://schemas.openxmlformats.org/drawingml/2006/picture">
+                  <pic:nvPicPr>
+                    <pic:cNvPr id="1" name=""/>
+                    <pic:cNvPicPr/>
+                  </pic:nvPicPr>
+                  <pic:blipFill>
+                    <a:blip r:embed="rId45"/>
+                    <a:stretch>
+                      <a:fillRect/>
+                    </a:stretch>
+                  </pic:blipFill>
+                  <pic:spPr>
+                    <a:xfrm>
+                      <a:off x="0" y="0"/>
+                      <a:ext cx="2880000" cy="2484000"/>
+                    </a:xfrm>
+                    <a:prstGeom prst="rect">
+                      <a:avLst/>
+                    </a:prstGeom>
+                  </pic:spPr>
+                </pic:pic>
+              </a:graphicData>
+            </a:graphic>
+          </wp:inline>
+        </w:drawing>
+      </w:r>
+      <w:r>
+        <w:rPr>
+          <w:noProof/>
+          <w:lang w:eastAsia="en-CA"/>
+        </w:rPr>
+        <w:drawing>
+          <wp:inline distT="0" distB="0" distL="0" distR="0" wp14:anchorId="39C1EDE6" wp14:editId="322F9F17">
+            <wp:extent cx="2880000" cy="2484000"/>
+            <wp:effectExtent l="0" t="0" r="0" b="0"/>
+            <wp:docPr id="21" name="Picture 21"/>
+            <wp:cNvGraphicFramePr>
+              <a:graphicFrameLocks xmlns:a="http://schemas.openxmlformats.org/drawingml/2006/main"/>
+            </wp:cNvGraphicFramePr>
+            <a:graphic xmlns:a="http://schemas.openxmlformats.org/drawingml/2006/main">
+              <a:graphicData uri="http://schemas.openxmlformats.org/drawingml/2006/picture">
+                <pic:pic xmlns:pic="http://schemas.openxmlformats.org/drawingml/2006/picture">
+                  <pic:nvPicPr>
+                    <pic:cNvPr id="1" name=""/>
+                    <pic:cNvPicPr/>
+                  </pic:nvPicPr>
+                  <pic:blipFill>
+                    <a:blip r:embed="rId46"/>
+                    <a:stretch>
+                      <a:fillRect/>
+                    </a:stretch>
+                  </pic:blipFill>
+                  <pic:spPr>
+                    <a:xfrm>
+                      <a:off x="0" y="0"/>
+                      <a:ext cx="2880000" cy="2484000"/>
+                    </a:xfrm>
+                    <a:prstGeom prst="rect">
+                      <a:avLst/>
+                    </a:prstGeom>
+                  </pic:spPr>
+                </pic:pic>
+              </a:graphicData>
+            </a:graphic>
+          </wp:inline>
+        </w:drawing>
+      </w:r>
+    </w:p>
+    <w:p>
+      <w:r>
+        <w:rPr>
+          <w:noProof/>
+          <w:lang w:eastAsia="en-CA"/>
+        </w:rPr>
+        <w:drawing>
+          <wp:inline distT="0" distB="0" distL="0" distR="0" wp14:anchorId="64B31E67" wp14:editId="6E95FA17">
+            <wp:extent cx="2880000" cy="2484000"/>
+            <wp:effectExtent l="0" t="0" r="0" b="0"/>
+            <wp:docPr id="22" name="Picture 22"/>
+            <wp:cNvGraphicFramePr>
+              <a:graphicFrameLocks xmlns:a="http://schemas.openxmlformats.org/drawingml/2006/main"/>
+            </wp:cNvGraphicFramePr>
+            <a:graphic xmlns:a="http://schemas.openxmlformats.org/drawingml/2006/main">
+              <a:graphicData uri="http://schemas.openxmlformats.org/drawingml/2006/picture">
+                <pic:pic xmlns:pic="http://schemas.openxmlformats.org/drawingml/2006/picture">
+                  <pic:nvPicPr>
+                    <pic:cNvPr id="1" name=""/>
+                    <pic:cNvPicPr/>
+                  </pic:nvPicPr>
+                  <pic:blipFill>
+                    <a:blip r:embed="rId47"/>
+                    <a:stretch>
+                      <a:fillRect/>
+                    </a:stretch>
+                  </pic:blipFill>
+                  <pic:spPr>
+                    <a:xfrm>
+                      <a:off x="0" y="0"/>
+                      <a:ext cx="2880000" cy="2484000"/>
+                    </a:xfrm>
+                    <a:prstGeom prst="rect">
+                      <a:avLst/>
+                    </a:prstGeom>
+                  </pic:spPr>
+                </pic:pic>
+              </a:graphicData>
+            </a:graphic>
+          </wp:inline>
+        </w:drawing>
+      </w:r>
+      <w:r>
+        <w:rPr>
+          <w:noProof/>
+          <w:lang w:eastAsia="en-CA"/>
+        </w:rPr>
+        <w:drawing>
+          <wp:inline distT="0" distB="0" distL="0" distR="0" wp14:anchorId="34A4C25E" wp14:editId="4E961492">
+            <wp:extent cx="2880000" cy="2484000"/>
+            <wp:effectExtent l="0" t="0" r="0" b="0"/>
+            <wp:docPr id="23" name="Picture 23"/>
+            <wp:cNvGraphicFramePr>
+              <a:graphicFrameLocks xmlns:a="http://schemas.openxmlformats.org/drawingml/2006/main"/>
+            </wp:cNvGraphicFramePr>
+            <a:graphic xmlns:a="http://schemas.openxmlformats.org/drawingml/2006/main">
+              <a:graphicData uri="http://schemas.openxmlformats.org/drawingml/2006/picture">
+                <pic:pic xmlns:pic="http://schemas.openxmlformats.org/drawingml/2006/picture">
+                  <pic:nvPicPr>
+                    <pic:cNvPr id="1" name=""/>
+                    <pic:cNvPicPr/>
+                  </pic:nvPicPr>
+                  <pic:blipFill>
+                    <a:blip r:embed="rId48"/>
+                    <a:stretch>
+                      <a:fillRect/>
+                    </a:stretch>
+                  </pic:blipFill>
+                  <pic:spPr>
+                    <a:xfrm>
+                      <a:off x="0" y="0"/>
+                      <a:ext cx="2880000" cy="2484000"/>
+                    </a:xfrm>
+                    <a:prstGeom prst="rect">
+                      <a:avLst/>
+                    </a:prstGeom>
+                  </pic:spPr>
+                </pic:pic>
+              </a:graphicData>
+            </a:graphic>
+          </wp:inline>
+        </w:drawing>
+      </w:r>
+    </w:p>
+    <w:p>
+      <w:r>
+        <w:rPr>
+          <w:noProof/>
+          <w:lang w:eastAsia="en-CA"/>
+        </w:rPr>
+        <w:drawing>
+          <wp:inline distT="0" distB="0" distL="0" distR="0" wp14:anchorId="7638208C" wp14:editId="7B310A5A">
+            <wp:extent cx="2880000" cy="2484000"/>
+            <wp:effectExtent l="0" t="0" r="0" b="0"/>
+            <wp:docPr id="24" name="Picture 24"/>
+            <wp:cNvGraphicFramePr>
+              <a:graphicFrameLocks xmlns:a="http://schemas.openxmlformats.org/drawingml/2006/main"/>
+            </wp:cNvGraphicFramePr>
+            <a:graphic xmlns:a="http://schemas.openxmlformats.org/drawingml/2006/main">
+              <a:graphicData uri="http://schemas.openxmlformats.org/drawingml/2006/picture">
+                <pic:pic xmlns:pic="http://schemas.openxmlformats.org/drawingml/2006/picture">
+                  <pic:nvPicPr>
+                    <pic:cNvPr id="1" name=""/>
+                    <pic:cNvPicPr/>
+                  </pic:nvPicPr>
+                  <pic:blipFill>
+                    <a:blip r:embed="rId49"/>
+                    <a:stretch>
+                      <a:fillRect/>
+                    </a:stretch>
+                  </pic:blipFill>
+                  <pic:spPr>
+                    <a:xfrm>
+                      <a:off x="0" y="0"/>
+                      <a:ext cx="2880000" cy="2484000"/>
+                    </a:xfrm>
+                    <a:prstGeom prst="rect">
+                      <a:avLst/>
+                    </a:prstGeom>
+                  </pic:spPr>
+                </pic:pic>
+              </a:graphicData>
+            </a:graphic>
+          </wp:inline>
+        </w:drawing>
+      </w:r>
+      <w:r>
+        <w:rPr>
+          <w:noProof/>
+          <w:lang w:eastAsia="en-CA"/>
+        </w:rPr>
+        <w:drawing>
+          <wp:inline distT="0" distB="0" distL="0" distR="0" wp14:anchorId="04360A61" wp14:editId="30766F7A">
+            <wp:extent cx="2880000" cy="2484000"/>
+            <wp:effectExtent l="0" t="0" r="0" b="0"/>
+            <wp:docPr id="25" name="Picture 25"/>
+            <wp:cNvGraphicFramePr>
+              <a:graphicFrameLocks xmlns:a="http://schemas.openxmlformats.org/drawingml/2006/main"/>
+            </wp:cNvGraphicFramePr>
+            <a:graphic xmlns:a="http://schemas.openxmlformats.org/drawingml/2006/main">
+              <a:graphicData uri="http://schemas.openxmlformats.org/drawingml/2006/picture">
+                <pic:pic xmlns:pic="http://schemas.openxmlformats.org/drawingml/2006/picture">
+                  <pic:nvPicPr>
+                    <pic:cNvPr id="1" name=""/>
+                    <pic:cNvPicPr/>
+                  </pic:nvPicPr>
+                  <pic:blipFill>
+                    <a:blip r:embed="rId50"/>
+                    <a:stretch>
+                      <a:fillRect/>
+                    </a:stretch>
+                  </pic:blipFill>
+                  <pic:spPr>
+                    <a:xfrm>
+                      <a:off x="0" y="0"/>
+                      <a:ext cx="2880000" cy="2484000"/>
+                    </a:xfrm>
+                    <a:prstGeom prst="rect">
+                      <a:avLst/>
+                    </a:prstGeom>
+                  </pic:spPr>
+                </pic:pic>
+              </a:graphicData>
+            </a:graphic>
+          </wp:inline>
+        </w:drawing>
+      </w:r>
+    </w:p>
+    <w:p>
+      <w:r>
+        <w:rPr>
+          <w:noProof/>
+          <w:lang w:eastAsia="en-CA"/>
+        </w:rPr>
+        <w:lastRenderedPageBreak/>
+        <w:drawing>
+          <wp:inline distT="0" distB="0" distL="0" distR="0" wp14:anchorId="226FDD45" wp14:editId="71B91A3C">
+            <wp:extent cx="2880000" cy="2484000"/>
+            <wp:effectExtent l="0" t="0" r="0" b="0"/>
+            <wp:docPr id="26" name="Picture 26"/>
+            <wp:cNvGraphicFramePr>
+              <a:graphicFrameLocks xmlns:a="http://schemas.openxmlformats.org/drawingml/2006/main"/>
+            </wp:cNvGraphicFramePr>
+            <a:graphic xmlns:a="http://schemas.openxmlformats.org/drawingml/2006/main">
+              <a:graphicData uri="http://schemas.openxmlformats.org/drawingml/2006/picture">
+                <pic:pic xmlns:pic="http://schemas.openxmlformats.org/drawingml/2006/picture">
+                  <pic:nvPicPr>
+                    <pic:cNvPr id="1" name=""/>
+                    <pic:cNvPicPr/>
+                  </pic:nvPicPr>
+                  <pic:blipFill>
+                    <a:blip r:embed="rId51"/>
+                    <a:stretch>
+                      <a:fillRect/>
+                    </a:stretch>
+                  </pic:blipFill>
+                  <pic:spPr>
+                    <a:xfrm>
+                      <a:off x="0" y="0"/>
+                      <a:ext cx="2880000" cy="2484000"/>
+                    </a:xfrm>
+                    <a:prstGeom prst="rect">
+                      <a:avLst/>
+                    </a:prstGeom>
+                  </pic:spPr>
+                </pic:pic>
+              </a:graphicData>
+            </a:graphic>
+          </wp:inline>
+        </w:drawing>
+      </w:r>
+      <w:r>
+        <w:rPr>
+          <w:noProof/>
+          <w:lang w:eastAsia="en-CA"/>
+        </w:rPr>
+        <w:drawing>
+          <wp:inline distT="0" distB="0" distL="0" distR="0" wp14:anchorId="05CEE9AF" wp14:editId="0A65CE71">
+            <wp:extent cx="2880000" cy="2484000"/>
+            <wp:effectExtent l="0" t="0" r="0" b="0"/>
+            <wp:docPr id="27" name="Picture 27"/>
+            <wp:cNvGraphicFramePr>
+              <a:graphicFrameLocks xmlns:a="http://schemas.openxmlformats.org/drawingml/2006/main"/>
+            </wp:cNvGraphicFramePr>
+            <a:graphic xmlns:a="http://schemas.openxmlformats.org/drawingml/2006/main">
+              <a:graphicData uri="http://schemas.openxmlformats.org/drawingml/2006/picture">
+                <pic:pic xmlns:pic="http://schemas.openxmlformats.org/drawingml/2006/picture">
+                  <pic:nvPicPr>
+                    <pic:cNvPr id="1" name=""/>
+                    <pic:cNvPicPr/>
+                  </pic:nvPicPr>
+                  <pic:blipFill>
+                    <a:blip r:embed="rId52"/>
+                    <a:stretch>
+                      <a:fillRect/>
+                    </a:stretch>
+                  </pic:blipFill>
+                  <pic:spPr>
+                    <a:xfrm>
+                      <a:off x="0" y="0"/>
+                      <a:ext cx="2880000" cy="2484000"/>
+                    </a:xfrm>
+                    <a:prstGeom prst="rect">
+                      <a:avLst/>
+                    </a:prstGeom>
+                  </pic:spPr>
+                </pic:pic>
+              </a:graphicData>
+            </a:graphic>
+          </wp:inline>
+        </w:drawing>
+      </w:r>
+    </w:p>
+    <w:p/>
+    <w:p>
+      <w:pPr>
+        <w:pStyle w:val="Heading1"/>
+      </w:pPr>
+      <w:r>
+        <w:t>BPF(20Hz-512Hz)</w:t>
+      </w:r>
+    </w:p>
+    <w:p>
+      <w:r>
+        <w:object w:dxaOrig="1532" w:dyaOrig="991" w14:anchorId="28BC87CF">
+          <v:shape id="_x0000_i1029" type="#_x0000_t75" style="width:76.05pt;height:49.55pt" o:ole="">
+            <v:imagedata r:id="rId53" o:title=""/>
           </v:shape>
-          <o:OLEObject Type="Embed" ProgID="Package" ShapeID="_x0000_i1029" DrawAspect="Icon" ObjectID="_1562482289" r:id="rId46"/>
+          <o:OLEObject Type="Embed" ProgID="Package" ShapeID="_x0000_i1029" DrawAspect="Icon" ObjectID="_1563367032" r:id="rId54"/>
         </w:object>
       </w:r>
     </w:p>
@@ -1495,22 +1857,22 @@
           <w:lang w:eastAsia="en-CA"/>
         </w:rPr>
         <w:drawing>
-          <wp:inline distT="0" distB="0" distL="0" distR="0" wp14:anchorId="7294F9D7" wp14:editId="58419D46">
-            <wp:extent cx="2880000" cy="2484000"/>
-            <wp:effectExtent l="0" t="0" r="0" b="0"/>
-            <wp:docPr id="131" name="Picture 131"/>
-            <wp:cNvGraphicFramePr>
-              <a:graphicFrameLocks xmlns:a="http://schemas.openxmlformats.org/drawingml/2006/main"/>
-            </wp:cNvGraphicFramePr>
-            <a:graphic xmlns:a="http://schemas.openxmlformats.org/drawingml/2006/main">
-              <a:graphicData uri="http://schemas.openxmlformats.org/drawingml/2006/picture">
-                <pic:pic xmlns:pic="http://schemas.openxmlformats.org/drawingml/2006/picture">
-                  <pic:nvPicPr>
-                    <pic:cNvPr id="1" name=""/>
-                    <pic:cNvPicPr/>
-                  </pic:nvPicPr>
-                  <pic:blipFill>
-                    <a:blip r:embed="rId47"/>
+          <wp:inline distT="0" distB="0" distL="0" distR="0" wp14:anchorId="63B2DCB3" wp14:editId="5FC9AA53">
+            <wp:extent cx="2880000" cy="2484000"/>
+            <wp:effectExtent l="0" t="0" r="0" b="0"/>
+            <wp:docPr id="138" name="Picture 138"/>
+            <wp:cNvGraphicFramePr>
+              <a:graphicFrameLocks xmlns:a="http://schemas.openxmlformats.org/drawingml/2006/main"/>
+            </wp:cNvGraphicFramePr>
+            <a:graphic xmlns:a="http://schemas.openxmlformats.org/drawingml/2006/main">
+              <a:graphicData uri="http://schemas.openxmlformats.org/drawingml/2006/picture">
+                <pic:pic xmlns:pic="http://schemas.openxmlformats.org/drawingml/2006/picture">
+                  <pic:nvPicPr>
+                    <pic:cNvPr id="1" name=""/>
+                    <pic:cNvPicPr/>
+                  </pic:nvPicPr>
+                  <pic:blipFill>
+                    <a:blip r:embed="rId55"/>
                     <a:stretch>
                       <a:fillRect/>
                     </a:stretch>
@@ -1543,133 +1905,43 @@
           <w:lang w:eastAsia="en-CA"/>
         </w:rPr>
         <w:drawing>
-          <wp:inline distT="0" distB="0" distL="0" distR="0" wp14:anchorId="683B5D1F" wp14:editId="48704E2B">
-            <wp:extent cx="2880000" cy="2484000"/>
-            <wp:effectExtent l="0" t="0" r="0" b="0"/>
-            <wp:docPr id="132" name="Picture 132"/>
-            <wp:cNvGraphicFramePr>
-              <a:graphicFrameLocks xmlns:a="http://schemas.openxmlformats.org/drawingml/2006/main"/>
-            </wp:cNvGraphicFramePr>
-            <a:graphic xmlns:a="http://schemas.openxmlformats.org/drawingml/2006/main">
-              <a:graphicData uri="http://schemas.openxmlformats.org/drawingml/2006/picture">
-                <pic:pic xmlns:pic="http://schemas.openxmlformats.org/drawingml/2006/picture">
-                  <pic:nvPicPr>
-                    <pic:cNvPr id="1" name=""/>
-                    <pic:cNvPicPr/>
-                  </pic:nvPicPr>
-                  <pic:blipFill>
-                    <a:blip r:embed="rId48"/>
-                    <a:stretch>
-                      <a:fillRect/>
-                    </a:stretch>
-                  </pic:blipFill>
-                  <pic:spPr>
-                    <a:xfrm>
-                      <a:off x="0" y="0"/>
-                      <a:ext cx="2880000" cy="2484000"/>
-                    </a:xfrm>
-                    <a:prstGeom prst="rect">
-                      <a:avLst/>
-                    </a:prstGeom>
-                  </pic:spPr>
-                </pic:pic>
-              </a:graphicData>
-            </a:graphic>
-          </wp:inline>
-        </w:drawing>
-      </w:r>
-    </w:p>
-    <w:p>
-      <w:r>
-        <w:rPr>
-          <w:noProof/>
-          <w:lang w:eastAsia="en-CA"/>
-        </w:rPr>
-        <w:drawing>
-          <wp:inline distT="0" distB="0" distL="0" distR="0" wp14:anchorId="1773B4A5" wp14:editId="4CE5DC6E">
-            <wp:extent cx="2880000" cy="2484000"/>
-            <wp:effectExtent l="0" t="0" r="0" b="0"/>
-            <wp:docPr id="133" name="Picture 133"/>
-            <wp:cNvGraphicFramePr>
-              <a:graphicFrameLocks xmlns:a="http://schemas.openxmlformats.org/drawingml/2006/main"/>
-            </wp:cNvGraphicFramePr>
-            <a:graphic xmlns:a="http://schemas.openxmlformats.org/drawingml/2006/main">
-              <a:graphicData uri="http://schemas.openxmlformats.org/drawingml/2006/picture">
-                <pic:pic xmlns:pic="http://schemas.openxmlformats.org/drawingml/2006/picture">
-                  <pic:nvPicPr>
-                    <pic:cNvPr id="1" name=""/>
-                    <pic:cNvPicPr/>
-                  </pic:nvPicPr>
-                  <pic:blipFill>
-                    <a:blip r:embed="rId49"/>
-                    <a:stretch>
-                      <a:fillRect/>
-                    </a:stretch>
-                  </pic:blipFill>
-                  <pic:spPr>
-                    <a:xfrm>
-                      <a:off x="0" y="0"/>
-                      <a:ext cx="2880000" cy="2484000"/>
-                    </a:xfrm>
-                    <a:prstGeom prst="rect">
-                      <a:avLst/>
-                    </a:prstGeom>
-                  </pic:spPr>
-                </pic:pic>
-              </a:graphicData>
-            </a:graphic>
-          </wp:inline>
-        </w:drawing>
-      </w:r>
-      <w:r>
-        <w:rPr>
-          <w:noProof/>
-          <w:lang w:eastAsia="en-CA"/>
-        </w:rPr>
-        <w:drawing>
-          <wp:inline distT="0" distB="0" distL="0" distR="0" wp14:anchorId="29465489" wp14:editId="0A25C6D1">
-            <wp:extent cx="2880000" cy="2484000"/>
-            <wp:effectExtent l="0" t="0" r="0" b="0"/>
-            <wp:docPr id="134" name="Picture 134"/>
-            <wp:cNvGraphicFramePr>
-              <a:graphicFrameLocks xmlns:a="http://schemas.openxmlformats.org/drawingml/2006/main"/>
-            </wp:cNvGraphicFramePr>
-            <a:graphic xmlns:a="http://schemas.openxmlformats.org/drawingml/2006/main">
-              <a:graphicData uri="http://schemas.openxmlformats.org/drawingml/2006/picture">
-                <pic:pic xmlns:pic="http://schemas.openxmlformats.org/drawingml/2006/picture">
-                  <pic:nvPicPr>
-                    <pic:cNvPr id="1" name=""/>
-                    <pic:cNvPicPr/>
-                  </pic:nvPicPr>
-                  <pic:blipFill>
-                    <a:blip r:embed="rId50"/>
-                    <a:stretch>
-                      <a:fillRect/>
-                    </a:stretch>
-                  </pic:blipFill>
-                  <pic:spPr>
-                    <a:xfrm>
-                      <a:off x="0" y="0"/>
-                      <a:ext cx="2880000" cy="2484000"/>
-                    </a:xfrm>
-                    <a:prstGeom prst="rect">
-                      <a:avLst/>
-                    </a:prstGeom>
-                  </pic:spPr>
-                </pic:pic>
-              </a:graphicData>
-            </a:graphic>
-          </wp:inline>
-        </w:drawing>
-      </w:r>
-    </w:p>
-    <w:p>
-      <w:pPr>
-        <w:rPr>
-          <w:noProof/>
-          <w:lang w:eastAsia="en-CA"/>
-        </w:rPr>
-      </w:pPr>
+          <wp:inline distT="0" distB="0" distL="0" distR="0" wp14:anchorId="56981030" wp14:editId="22B1D9B5">
+            <wp:extent cx="2880000" cy="2484000"/>
+            <wp:effectExtent l="0" t="0" r="0" b="0"/>
+            <wp:docPr id="139" name="Picture 139"/>
+            <wp:cNvGraphicFramePr>
+              <a:graphicFrameLocks xmlns:a="http://schemas.openxmlformats.org/drawingml/2006/main"/>
+            </wp:cNvGraphicFramePr>
+            <a:graphic xmlns:a="http://schemas.openxmlformats.org/drawingml/2006/main">
+              <a:graphicData uri="http://schemas.openxmlformats.org/drawingml/2006/picture">
+                <pic:pic xmlns:pic="http://schemas.openxmlformats.org/drawingml/2006/picture">
+                  <pic:nvPicPr>
+                    <pic:cNvPr id="1" name=""/>
+                    <pic:cNvPicPr/>
+                  </pic:nvPicPr>
+                  <pic:blipFill>
+                    <a:blip r:embed="rId56"/>
+                    <a:stretch>
+                      <a:fillRect/>
+                    </a:stretch>
+                  </pic:blipFill>
+                  <pic:spPr>
+                    <a:xfrm>
+                      <a:off x="0" y="0"/>
+                      <a:ext cx="2880000" cy="2484000"/>
+                    </a:xfrm>
+                    <a:prstGeom prst="rect">
+                      <a:avLst/>
+                    </a:prstGeom>
+                  </pic:spPr>
+                </pic:pic>
+              </a:graphicData>
+            </a:graphic>
+          </wp:inline>
+        </w:drawing>
+      </w:r>
+    </w:p>
+    <w:p>
       <w:r>
         <w:rPr>
           <w:noProof/>
@@ -1677,218 +1949,10 @@
         </w:rPr>
         <w:lastRenderedPageBreak/>
         <w:drawing>
-          <wp:inline distT="0" distB="0" distL="0" distR="0" wp14:anchorId="6648F87F" wp14:editId="1871FF4C">
-            <wp:extent cx="2880000" cy="2484000"/>
-            <wp:effectExtent l="0" t="0" r="0" b="0"/>
-            <wp:docPr id="135" name="Picture 135"/>
-            <wp:cNvGraphicFramePr>
-              <a:graphicFrameLocks xmlns:a="http://schemas.openxmlformats.org/drawingml/2006/main"/>
-            </wp:cNvGraphicFramePr>
-            <a:graphic xmlns:a="http://schemas.openxmlformats.org/drawingml/2006/main">
-              <a:graphicData uri="http://schemas.openxmlformats.org/drawingml/2006/picture">
-                <pic:pic xmlns:pic="http://schemas.openxmlformats.org/drawingml/2006/picture">
-                  <pic:nvPicPr>
-                    <pic:cNvPr id="1" name=""/>
-                    <pic:cNvPicPr/>
-                  </pic:nvPicPr>
-                  <pic:blipFill>
-                    <a:blip r:embed="rId51"/>
-                    <a:stretch>
-                      <a:fillRect/>
-                    </a:stretch>
-                  </pic:blipFill>
-                  <pic:spPr>
-                    <a:xfrm>
-                      <a:off x="0" y="0"/>
-                      <a:ext cx="2880000" cy="2484000"/>
-                    </a:xfrm>
-                    <a:prstGeom prst="rect">
-                      <a:avLst/>
-                    </a:prstGeom>
-                  </pic:spPr>
-                </pic:pic>
-              </a:graphicData>
-            </a:graphic>
-          </wp:inline>
-        </w:drawing>
-      </w:r>
-      <w:r>
-        <w:rPr>
-          <w:noProof/>
-          <w:lang w:eastAsia="en-CA"/>
-        </w:rPr>
-        <w:t xml:space="preserve"> </w:t>
-      </w:r>
-      <w:r>
-        <w:rPr>
-          <w:noProof/>
-          <w:lang w:eastAsia="en-CA"/>
-        </w:rPr>
-        <w:drawing>
-          <wp:inline distT="0" distB="0" distL="0" distR="0" wp14:anchorId="685BD44F" wp14:editId="25ECC267">
-            <wp:extent cx="2880000" cy="2484000"/>
-            <wp:effectExtent l="0" t="0" r="0" b="0"/>
-            <wp:docPr id="136" name="Picture 136"/>
-            <wp:cNvGraphicFramePr>
-              <a:graphicFrameLocks xmlns:a="http://schemas.openxmlformats.org/drawingml/2006/main"/>
-            </wp:cNvGraphicFramePr>
-            <a:graphic xmlns:a="http://schemas.openxmlformats.org/drawingml/2006/main">
-              <a:graphicData uri="http://schemas.openxmlformats.org/drawingml/2006/picture">
-                <pic:pic xmlns:pic="http://schemas.openxmlformats.org/drawingml/2006/picture">
-                  <pic:nvPicPr>
-                    <pic:cNvPr id="1" name=""/>
-                    <pic:cNvPicPr/>
-                  </pic:nvPicPr>
-                  <pic:blipFill>
-                    <a:blip r:embed="rId52"/>
-                    <a:stretch>
-                      <a:fillRect/>
-                    </a:stretch>
-                  </pic:blipFill>
-                  <pic:spPr>
-                    <a:xfrm>
-                      <a:off x="0" y="0"/>
-                      <a:ext cx="2880000" cy="2484000"/>
-                    </a:xfrm>
-                    <a:prstGeom prst="rect">
-                      <a:avLst/>
-                    </a:prstGeom>
-                  </pic:spPr>
-                </pic:pic>
-              </a:graphicData>
-            </a:graphic>
-          </wp:inline>
-        </w:drawing>
-      </w:r>
-    </w:p>
-    <w:p>
-      <w:r>
-        <w:rPr>
-          <w:noProof/>
-          <w:lang w:eastAsia="en-CA"/>
-        </w:rPr>
-        <w:drawing>
-          <wp:inline distT="0" distB="0" distL="0" distR="0" wp14:anchorId="06EAABE2" wp14:editId="73D0B4FF">
-            <wp:extent cx="2880000" cy="2484000"/>
-            <wp:effectExtent l="0" t="0" r="0" b="0"/>
-            <wp:docPr id="137" name="Picture 137"/>
-            <wp:cNvGraphicFramePr>
-              <a:graphicFrameLocks xmlns:a="http://schemas.openxmlformats.org/drawingml/2006/main"/>
-            </wp:cNvGraphicFramePr>
-            <a:graphic xmlns:a="http://schemas.openxmlformats.org/drawingml/2006/main">
-              <a:graphicData uri="http://schemas.openxmlformats.org/drawingml/2006/picture">
-                <pic:pic xmlns:pic="http://schemas.openxmlformats.org/drawingml/2006/picture">
-                  <pic:nvPicPr>
-                    <pic:cNvPr id="1" name=""/>
-                    <pic:cNvPicPr/>
-                  </pic:nvPicPr>
-                  <pic:blipFill>
-                    <a:blip r:embed="rId53"/>
-                    <a:stretch>
-                      <a:fillRect/>
-                    </a:stretch>
-                  </pic:blipFill>
-                  <pic:spPr>
-                    <a:xfrm>
-                      <a:off x="0" y="0"/>
-                      <a:ext cx="2880000" cy="2484000"/>
-                    </a:xfrm>
-                    <a:prstGeom prst="rect">
-                      <a:avLst/>
-                    </a:prstGeom>
-                  </pic:spPr>
-                </pic:pic>
-              </a:graphicData>
-            </a:graphic>
-          </wp:inline>
-        </w:drawing>
-      </w:r>
-    </w:p>
-    <w:p/>
-    <w:p>
-      <w:pPr>
-        <w:pStyle w:val="Heading1"/>
-      </w:pPr>
-      <w:r>
-        <w:t>BPF(20Hz-512Hz)</w:t>
-      </w:r>
-    </w:p>
-    <w:p>
-      <w:r>
-        <w:object w:dxaOrig="1532" w:dyaOrig="991" w14:anchorId="28BC87CF">
-          <v:shape id="_x0000_i1030" type="#_x0000_t75" style="width:76.2pt;height:49.4pt" o:ole="">
-            <v:imagedata r:id="rId54" o:title=""/>
-          </v:shape>
-          <o:OLEObject Type="Embed" ProgID="Package" ShapeID="_x0000_i1030" DrawAspect="Icon" ObjectID="_1562482290" r:id="rId55"/>
-        </w:object>
-      </w:r>
-    </w:p>
-    <w:p>
-      <w:pPr>
-        <w:rPr>
-          <w:noProof/>
-          <w:lang w:eastAsia="en-CA"/>
-        </w:rPr>
-      </w:pPr>
-      <w:r>
-        <w:rPr>
-          <w:noProof/>
-          <w:lang w:eastAsia="en-CA"/>
-        </w:rPr>
-        <w:lastRenderedPageBreak/>
-        <w:drawing>
-          <wp:inline distT="0" distB="0" distL="0" distR="0" wp14:anchorId="63B2DCB3" wp14:editId="5FC9AA53">
-            <wp:extent cx="2880000" cy="2484000"/>
-            <wp:effectExtent l="0" t="0" r="0" b="0"/>
-            <wp:docPr id="138" name="Picture 138"/>
-            <wp:cNvGraphicFramePr>
-              <a:graphicFrameLocks xmlns:a="http://schemas.openxmlformats.org/drawingml/2006/main"/>
-            </wp:cNvGraphicFramePr>
-            <a:graphic xmlns:a="http://schemas.openxmlformats.org/drawingml/2006/main">
-              <a:graphicData uri="http://schemas.openxmlformats.org/drawingml/2006/picture">
-                <pic:pic xmlns:pic="http://schemas.openxmlformats.org/drawingml/2006/picture">
-                  <pic:nvPicPr>
-                    <pic:cNvPr id="1" name=""/>
-                    <pic:cNvPicPr/>
-                  </pic:nvPicPr>
-                  <pic:blipFill>
-                    <a:blip r:embed="rId56"/>
-                    <a:stretch>
-                      <a:fillRect/>
-                    </a:stretch>
-                  </pic:blipFill>
-                  <pic:spPr>
-                    <a:xfrm>
-                      <a:off x="0" y="0"/>
-                      <a:ext cx="2880000" cy="2484000"/>
-                    </a:xfrm>
-                    <a:prstGeom prst="rect">
-                      <a:avLst/>
-                    </a:prstGeom>
-                  </pic:spPr>
-                </pic:pic>
-              </a:graphicData>
-            </a:graphic>
-          </wp:inline>
-        </w:drawing>
-      </w:r>
-      <w:r>
-        <w:rPr>
-          <w:noProof/>
-          <w:lang w:eastAsia="en-CA"/>
-        </w:rPr>
-        <w:t xml:space="preserve"> </w:t>
-      </w:r>
-      <w:r>
-        <w:rPr>
-          <w:noProof/>
-          <w:lang w:eastAsia="en-CA"/>
-        </w:rPr>
-        <w:drawing>
-          <wp:inline distT="0" distB="0" distL="0" distR="0" wp14:anchorId="56981030" wp14:editId="22B1D9B5">
-            <wp:extent cx="2880000" cy="2484000"/>
-            <wp:effectExtent l="0" t="0" r="0" b="0"/>
-            <wp:docPr id="139" name="Picture 139"/>
+          <wp:inline distT="0" distB="0" distL="0" distR="0" wp14:anchorId="1BF9A72F" wp14:editId="538F72EA">
+            <wp:extent cx="2880000" cy="2484000"/>
+            <wp:effectExtent l="0" t="0" r="0" b="0"/>
+            <wp:docPr id="140" name="Picture 140"/>
             <wp:cNvGraphicFramePr>
               <a:graphicFrameLocks xmlns:a="http://schemas.openxmlformats.org/drawingml/2006/main"/>
             </wp:cNvGraphicFramePr>
@@ -1920,18 +1984,16 @@
           </wp:inline>
         </w:drawing>
       </w:r>
-    </w:p>
-    <w:p>
-      <w:r>
-        <w:rPr>
-          <w:noProof/>
-          <w:lang w:eastAsia="en-CA"/>
-        </w:rPr>
-        <w:drawing>
-          <wp:inline distT="0" distB="0" distL="0" distR="0" wp14:anchorId="1BF9A72F" wp14:editId="538F72EA">
-            <wp:extent cx="2880000" cy="2484000"/>
-            <wp:effectExtent l="0" t="0" r="0" b="0"/>
-            <wp:docPr id="140" name="Picture 140"/>
+      <w:r>
+        <w:rPr>
+          <w:noProof/>
+          <w:lang w:eastAsia="en-CA"/>
+        </w:rPr>
+        <w:drawing>
+          <wp:inline distT="0" distB="0" distL="0" distR="0" wp14:anchorId="413867BB" wp14:editId="2BF039EA">
+            <wp:extent cx="2880000" cy="2484000"/>
+            <wp:effectExtent l="0" t="0" r="0" b="0"/>
+            <wp:docPr id="144" name="Picture 144"/>
             <wp:cNvGraphicFramePr>
               <a:graphicFrameLocks xmlns:a="http://schemas.openxmlformats.org/drawingml/2006/main"/>
             </wp:cNvGraphicFramePr>
@@ -1969,10 +2031,10 @@
           <w:lang w:eastAsia="en-CA"/>
         </w:rPr>
         <w:drawing>
-          <wp:inline distT="0" distB="0" distL="0" distR="0" wp14:anchorId="413867BB" wp14:editId="2BF039EA">
-            <wp:extent cx="2880000" cy="2484000"/>
-            <wp:effectExtent l="0" t="0" r="0" b="0"/>
-            <wp:docPr id="144" name="Picture 144"/>
+          <wp:inline distT="0" distB="0" distL="0" distR="0" wp14:anchorId="39EA9CB3" wp14:editId="788A5EEF">
+            <wp:extent cx="2880000" cy="2484000"/>
+            <wp:effectExtent l="0" t="0" r="0" b="0"/>
+            <wp:docPr id="143" name="Picture 143"/>
             <wp:cNvGraphicFramePr>
               <a:graphicFrameLocks xmlns:a="http://schemas.openxmlformats.org/drawingml/2006/main"/>
             </wp:cNvGraphicFramePr>
@@ -2010,10 +2072,10 @@
           <w:lang w:eastAsia="en-CA"/>
         </w:rPr>
         <w:drawing>
-          <wp:inline distT="0" distB="0" distL="0" distR="0" wp14:anchorId="39EA9CB3" wp14:editId="788A5EEF">
-            <wp:extent cx="2880000" cy="2484000"/>
-            <wp:effectExtent l="0" t="0" r="0" b="0"/>
-            <wp:docPr id="143" name="Picture 143"/>
+          <wp:inline distT="0" distB="0" distL="0" distR="0" wp14:anchorId="6F68E3D8" wp14:editId="25F9BA66">
+            <wp:extent cx="2880000" cy="2484000"/>
+            <wp:effectExtent l="0" t="0" r="0" b="0"/>
+            <wp:docPr id="145" name="Picture 145"/>
             <wp:cNvGraphicFramePr>
               <a:graphicFrameLocks xmlns:a="http://schemas.openxmlformats.org/drawingml/2006/main"/>
             </wp:cNvGraphicFramePr>
@@ -2026,47 +2088,6 @@
                   </pic:nvPicPr>
                   <pic:blipFill>
                     <a:blip r:embed="rId60"/>
-                    <a:stretch>
-                      <a:fillRect/>
-                    </a:stretch>
-                  </pic:blipFill>
-                  <pic:spPr>
-                    <a:xfrm>
-                      <a:off x="0" y="0"/>
-                      <a:ext cx="2880000" cy="2484000"/>
-                    </a:xfrm>
-                    <a:prstGeom prst="rect">
-                      <a:avLst/>
-                    </a:prstGeom>
-                  </pic:spPr>
-                </pic:pic>
-              </a:graphicData>
-            </a:graphic>
-          </wp:inline>
-        </w:drawing>
-      </w:r>
-      <w:r>
-        <w:rPr>
-          <w:noProof/>
-          <w:lang w:eastAsia="en-CA"/>
-        </w:rPr>
-        <w:drawing>
-          <wp:inline distT="0" distB="0" distL="0" distR="0" wp14:anchorId="6F68E3D8" wp14:editId="25F9BA66">
-            <wp:extent cx="2880000" cy="2484000"/>
-            <wp:effectExtent l="0" t="0" r="0" b="0"/>
-            <wp:docPr id="145" name="Picture 145"/>
-            <wp:cNvGraphicFramePr>
-              <a:graphicFrameLocks xmlns:a="http://schemas.openxmlformats.org/drawingml/2006/main"/>
-            </wp:cNvGraphicFramePr>
-            <a:graphic xmlns:a="http://schemas.openxmlformats.org/drawingml/2006/main">
-              <a:graphicData uri="http://schemas.openxmlformats.org/drawingml/2006/picture">
-                <pic:pic xmlns:pic="http://schemas.openxmlformats.org/drawingml/2006/picture">
-                  <pic:nvPicPr>
-                    <pic:cNvPr id="1" name=""/>
-                    <pic:cNvPicPr/>
-                  </pic:nvPicPr>
-                  <pic:blipFill>
-                    <a:blip r:embed="rId61"/>
                     <a:stretch>
                       <a:fillRect/>
                     </a:stretch>
@@ -2095,90 +2116,90 @@
           <w:noProof/>
           <w:lang w:eastAsia="en-CA"/>
         </w:rPr>
+        <w:drawing>
+          <wp:inline distT="0" distB="0" distL="0" distR="0" wp14:anchorId="7870A84D" wp14:editId="14F59C98">
+            <wp:extent cx="2880000" cy="2484000"/>
+            <wp:effectExtent l="0" t="0" r="0" b="0"/>
+            <wp:docPr id="141" name="Picture 141"/>
+            <wp:cNvGraphicFramePr>
+              <a:graphicFrameLocks xmlns:a="http://schemas.openxmlformats.org/drawingml/2006/main"/>
+            </wp:cNvGraphicFramePr>
+            <a:graphic xmlns:a="http://schemas.openxmlformats.org/drawingml/2006/main">
+              <a:graphicData uri="http://schemas.openxmlformats.org/drawingml/2006/picture">
+                <pic:pic xmlns:pic="http://schemas.openxmlformats.org/drawingml/2006/picture">
+                  <pic:nvPicPr>
+                    <pic:cNvPr id="1" name=""/>
+                    <pic:cNvPicPr/>
+                  </pic:nvPicPr>
+                  <pic:blipFill>
+                    <a:blip r:embed="rId61"/>
+                    <a:stretch>
+                      <a:fillRect/>
+                    </a:stretch>
+                  </pic:blipFill>
+                  <pic:spPr>
+                    <a:xfrm>
+                      <a:off x="0" y="0"/>
+                      <a:ext cx="2880000" cy="2484000"/>
+                    </a:xfrm>
+                    <a:prstGeom prst="rect">
+                      <a:avLst/>
+                    </a:prstGeom>
+                  </pic:spPr>
+                </pic:pic>
+              </a:graphicData>
+            </a:graphic>
+          </wp:inline>
+        </w:drawing>
+      </w:r>
+      <w:r>
+        <w:rPr>
+          <w:noProof/>
+          <w:lang w:eastAsia="en-CA"/>
+        </w:rPr>
+        <w:drawing>
+          <wp:inline distT="0" distB="0" distL="0" distR="0" wp14:anchorId="2D852832" wp14:editId="6863C9BF">
+            <wp:extent cx="2880000" cy="2484000"/>
+            <wp:effectExtent l="0" t="0" r="0" b="0"/>
+            <wp:docPr id="142" name="Picture 142"/>
+            <wp:cNvGraphicFramePr>
+              <a:graphicFrameLocks xmlns:a="http://schemas.openxmlformats.org/drawingml/2006/main"/>
+            </wp:cNvGraphicFramePr>
+            <a:graphic xmlns:a="http://schemas.openxmlformats.org/drawingml/2006/main">
+              <a:graphicData uri="http://schemas.openxmlformats.org/drawingml/2006/picture">
+                <pic:pic xmlns:pic="http://schemas.openxmlformats.org/drawingml/2006/picture">
+                  <pic:nvPicPr>
+                    <pic:cNvPr id="1" name=""/>
+                    <pic:cNvPicPr/>
+                  </pic:nvPicPr>
+                  <pic:blipFill>
+                    <a:blip r:embed="rId62"/>
+                    <a:stretch>
+                      <a:fillRect/>
+                    </a:stretch>
+                  </pic:blipFill>
+                  <pic:spPr>
+                    <a:xfrm>
+                      <a:off x="0" y="0"/>
+                      <a:ext cx="2880000" cy="2484000"/>
+                    </a:xfrm>
+                    <a:prstGeom prst="rect">
+                      <a:avLst/>
+                    </a:prstGeom>
+                  </pic:spPr>
+                </pic:pic>
+              </a:graphicData>
+            </a:graphic>
+          </wp:inline>
+        </w:drawing>
+      </w:r>
+    </w:p>
+    <w:p>
+      <w:pPr>
+        <w:pStyle w:val="Heading1"/>
+      </w:pPr>
+      <w:r>
         <w:lastRenderedPageBreak/>
-        <w:drawing>
-          <wp:inline distT="0" distB="0" distL="0" distR="0" wp14:anchorId="7870A84D" wp14:editId="14F59C98">
-            <wp:extent cx="2880000" cy="2484000"/>
-            <wp:effectExtent l="0" t="0" r="0" b="0"/>
-            <wp:docPr id="141" name="Picture 141"/>
-            <wp:cNvGraphicFramePr>
-              <a:graphicFrameLocks xmlns:a="http://schemas.openxmlformats.org/drawingml/2006/main"/>
-            </wp:cNvGraphicFramePr>
-            <a:graphic xmlns:a="http://schemas.openxmlformats.org/drawingml/2006/main">
-              <a:graphicData uri="http://schemas.openxmlformats.org/drawingml/2006/picture">
-                <pic:pic xmlns:pic="http://schemas.openxmlformats.org/drawingml/2006/picture">
-                  <pic:nvPicPr>
-                    <pic:cNvPr id="1" name=""/>
-                    <pic:cNvPicPr/>
-                  </pic:nvPicPr>
-                  <pic:blipFill>
-                    <a:blip r:embed="rId62"/>
-                    <a:stretch>
-                      <a:fillRect/>
-                    </a:stretch>
-                  </pic:blipFill>
-                  <pic:spPr>
-                    <a:xfrm>
-                      <a:off x="0" y="0"/>
-                      <a:ext cx="2880000" cy="2484000"/>
-                    </a:xfrm>
-                    <a:prstGeom prst="rect">
-                      <a:avLst/>
-                    </a:prstGeom>
-                  </pic:spPr>
-                </pic:pic>
-              </a:graphicData>
-            </a:graphic>
-          </wp:inline>
-        </w:drawing>
-      </w:r>
-      <w:r>
-        <w:rPr>
-          <w:noProof/>
-          <w:lang w:eastAsia="en-CA"/>
-        </w:rPr>
-        <w:drawing>
-          <wp:inline distT="0" distB="0" distL="0" distR="0" wp14:anchorId="2D852832" wp14:editId="6863C9BF">
-            <wp:extent cx="2880000" cy="2484000"/>
-            <wp:effectExtent l="0" t="0" r="0" b="0"/>
-            <wp:docPr id="142" name="Picture 142"/>
-            <wp:cNvGraphicFramePr>
-              <a:graphicFrameLocks xmlns:a="http://schemas.openxmlformats.org/drawingml/2006/main"/>
-            </wp:cNvGraphicFramePr>
-            <a:graphic xmlns:a="http://schemas.openxmlformats.org/drawingml/2006/main">
-              <a:graphicData uri="http://schemas.openxmlformats.org/drawingml/2006/picture">
-                <pic:pic xmlns:pic="http://schemas.openxmlformats.org/drawingml/2006/picture">
-                  <pic:nvPicPr>
-                    <pic:cNvPr id="1" name=""/>
-                    <pic:cNvPicPr/>
-                  </pic:nvPicPr>
-                  <pic:blipFill>
-                    <a:blip r:embed="rId63"/>
-                    <a:stretch>
-                      <a:fillRect/>
-                    </a:stretch>
-                  </pic:blipFill>
-                  <pic:spPr>
-                    <a:xfrm>
-                      <a:off x="0" y="0"/>
-                      <a:ext cx="2880000" cy="2484000"/>
-                    </a:xfrm>
-                    <a:prstGeom prst="rect">
-                      <a:avLst/>
-                    </a:prstGeom>
-                  </pic:spPr>
-                </pic:pic>
-              </a:graphicData>
-            </a:graphic>
-          </wp:inline>
-        </w:drawing>
-      </w:r>
-    </w:p>
-    <w:p>
-      <w:pPr>
-        <w:pStyle w:val="Heading1"/>
-      </w:pPr>
-      <w:r>
         <w:t>BPF(20Hz-</w:t>
       </w:r>
       <w:r>
@@ -2192,10 +2213,10 @@
     <w:p>
       <w:r>
         <w:object w:dxaOrig="1532" w:dyaOrig="991" w14:anchorId="573F9E72">
-          <v:shape id="_x0000_i1031" type="#_x0000_t75" style="width:76.2pt;height:49.4pt" o:ole="">
-            <v:imagedata r:id="rId64" o:title=""/>
+          <v:shape id="_x0000_i1030" type="#_x0000_t75" style="width:76.05pt;height:49.55pt" o:ole="">
+            <v:imagedata r:id="rId63" o:title=""/>
           </v:shape>
-          <o:OLEObject Type="Embed" ProgID="Package" ShapeID="_x0000_i1031" DrawAspect="Icon" ObjectID="_1562482291" r:id="rId65"/>
+          <o:OLEObject Type="Embed" ProgID="Package" ShapeID="_x0000_i1030" DrawAspect="Icon" ObjectID="_1563367033" r:id="rId64"/>
         </w:object>
       </w:r>
     </w:p>
@@ -2221,6 +2242,47 @@
                     <pic:cNvPicPr/>
                   </pic:nvPicPr>
                   <pic:blipFill>
+                    <a:blip r:embed="rId65"/>
+                    <a:stretch>
+                      <a:fillRect/>
+                    </a:stretch>
+                  </pic:blipFill>
+                  <pic:spPr>
+                    <a:xfrm>
+                      <a:off x="0" y="0"/>
+                      <a:ext cx="2880000" cy="2484000"/>
+                    </a:xfrm>
+                    <a:prstGeom prst="rect">
+                      <a:avLst/>
+                    </a:prstGeom>
+                  </pic:spPr>
+                </pic:pic>
+              </a:graphicData>
+            </a:graphic>
+          </wp:inline>
+        </w:drawing>
+      </w:r>
+      <w:r>
+        <w:rPr>
+          <w:noProof/>
+          <w:lang w:eastAsia="en-CA"/>
+        </w:rPr>
+        <w:drawing>
+          <wp:inline distT="0" distB="0" distL="0" distR="0" wp14:anchorId="7104B9EB" wp14:editId="5D5D72B7">
+            <wp:extent cx="2880000" cy="2484000"/>
+            <wp:effectExtent l="0" t="0" r="0" b="0"/>
+            <wp:docPr id="147" name="Picture 147"/>
+            <wp:cNvGraphicFramePr>
+              <a:graphicFrameLocks xmlns:a="http://schemas.openxmlformats.org/drawingml/2006/main"/>
+            </wp:cNvGraphicFramePr>
+            <a:graphic xmlns:a="http://schemas.openxmlformats.org/drawingml/2006/main">
+              <a:graphicData uri="http://schemas.openxmlformats.org/drawingml/2006/picture">
+                <pic:pic xmlns:pic="http://schemas.openxmlformats.org/drawingml/2006/picture">
+                  <pic:nvPicPr>
+                    <pic:cNvPr id="1" name=""/>
+                    <pic:cNvPicPr/>
+                  </pic:nvPicPr>
+                  <pic:blipFill>
                     <a:blip r:embed="rId66"/>
                     <a:stretch>
                       <a:fillRect/>
@@ -2241,16 +2303,26 @@
           </wp:inline>
         </w:drawing>
       </w:r>
-      <w:r>
-        <w:rPr>
-          <w:noProof/>
-          <w:lang w:eastAsia="en-CA"/>
-        </w:rPr>
-        <w:drawing>
-          <wp:inline distT="0" distB="0" distL="0" distR="0" wp14:anchorId="7104B9EB" wp14:editId="5D5D72B7">
-            <wp:extent cx="2880000" cy="2484000"/>
-            <wp:effectExtent l="0" t="0" r="0" b="0"/>
-            <wp:docPr id="147" name="Picture 147"/>
+    </w:p>
+    <w:p/>
+    <w:p>
+      <w:pPr>
+        <w:rPr>
+          <w:noProof/>
+          <w:lang w:eastAsia="en-CA"/>
+        </w:rPr>
+      </w:pPr>
+      <w:r>
+        <w:rPr>
+          <w:noProof/>
+          <w:lang w:eastAsia="en-CA"/>
+        </w:rPr>
+        <w:lastRenderedPageBreak/>
+        <w:drawing>
+          <wp:inline distT="0" distB="0" distL="0" distR="0" wp14:anchorId="6506CA8B" wp14:editId="50951E32">
+            <wp:extent cx="2880000" cy="2484000"/>
+            <wp:effectExtent l="0" t="0" r="0" b="0"/>
+            <wp:docPr id="149" name="Picture 149"/>
             <wp:cNvGraphicFramePr>
               <a:graphicFrameLocks xmlns:a="http://schemas.openxmlformats.org/drawingml/2006/main"/>
             </wp:cNvGraphicFramePr>
@@ -2282,26 +2354,23 @@
           </wp:inline>
         </w:drawing>
       </w:r>
-    </w:p>
-    <w:p/>
-    <w:p>
-      <w:pPr>
-        <w:rPr>
-          <w:noProof/>
-          <w:lang w:eastAsia="en-CA"/>
-        </w:rPr>
-      </w:pPr>
-      <w:r>
-        <w:rPr>
-          <w:noProof/>
-          <w:lang w:eastAsia="en-CA"/>
-        </w:rPr>
-        <w:lastRenderedPageBreak/>
-        <w:drawing>
-          <wp:inline distT="0" distB="0" distL="0" distR="0" wp14:anchorId="6506CA8B" wp14:editId="50951E32">
-            <wp:extent cx="2880000" cy="2484000"/>
-            <wp:effectExtent l="0" t="0" r="0" b="0"/>
-            <wp:docPr id="149" name="Picture 149"/>
+      <w:r>
+        <w:rPr>
+          <w:noProof/>
+          <w:lang w:eastAsia="en-CA"/>
+        </w:rPr>
+        <w:t xml:space="preserve"> </w:t>
+      </w:r>
+      <w:r>
+        <w:rPr>
+          <w:noProof/>
+          <w:lang w:eastAsia="en-CA"/>
+        </w:rPr>
+        <w:drawing>
+          <wp:inline distT="0" distB="0" distL="0" distR="0" wp14:anchorId="03B44CFE" wp14:editId="36FA642C">
+            <wp:extent cx="2880000" cy="2484000"/>
+            <wp:effectExtent l="0" t="0" r="0" b="0"/>
+            <wp:docPr id="150" name="Picture 150"/>
             <wp:cNvGraphicFramePr>
               <a:graphicFrameLocks xmlns:a="http://schemas.openxmlformats.org/drawingml/2006/main"/>
             </wp:cNvGraphicFramePr>
@@ -2346,10 +2415,10 @@
           <w:lang w:eastAsia="en-CA"/>
         </w:rPr>
         <w:drawing>
-          <wp:inline distT="0" distB="0" distL="0" distR="0" wp14:anchorId="03B44CFE" wp14:editId="36FA642C">
-            <wp:extent cx="2880000" cy="2484000"/>
-            <wp:effectExtent l="0" t="0" r="0" b="0"/>
-            <wp:docPr id="150" name="Picture 150"/>
+          <wp:inline distT="0" distB="0" distL="0" distR="0" wp14:anchorId="3EE1B2CB" wp14:editId="7394E22C">
+            <wp:extent cx="2880000" cy="2484000"/>
+            <wp:effectExtent l="0" t="0" r="0" b="0"/>
+            <wp:docPr id="151" name="Picture 151"/>
             <wp:cNvGraphicFramePr>
               <a:graphicFrameLocks xmlns:a="http://schemas.openxmlformats.org/drawingml/2006/main"/>
             </wp:cNvGraphicFramePr>
@@ -2386,18 +2455,11 @@
           <w:noProof/>
           <w:lang w:eastAsia="en-CA"/>
         </w:rPr>
-        <w:t xml:space="preserve"> </w:t>
-      </w:r>
-      <w:r>
-        <w:rPr>
-          <w:noProof/>
-          <w:lang w:eastAsia="en-CA"/>
-        </w:rPr>
-        <w:drawing>
-          <wp:inline distT="0" distB="0" distL="0" distR="0" wp14:anchorId="3EE1B2CB" wp14:editId="7394E22C">
-            <wp:extent cx="2880000" cy="2484000"/>
-            <wp:effectExtent l="0" t="0" r="0" b="0"/>
-            <wp:docPr id="151" name="Picture 151"/>
+        <w:drawing>
+          <wp:inline distT="0" distB="0" distL="0" distR="0" wp14:anchorId="31B59651" wp14:editId="1E545D4C">
+            <wp:extent cx="2880000" cy="2484000"/>
+            <wp:effectExtent l="0" t="0" r="0" b="0"/>
+            <wp:docPr id="152" name="Picture 152"/>
             <wp:cNvGraphicFramePr>
               <a:graphicFrameLocks xmlns:a="http://schemas.openxmlformats.org/drawingml/2006/main"/>
             </wp:cNvGraphicFramePr>
@@ -2429,16 +2491,18 @@
           </wp:inline>
         </w:drawing>
       </w:r>
-      <w:r>
-        <w:rPr>
-          <w:noProof/>
-          <w:lang w:eastAsia="en-CA"/>
-        </w:rPr>
-        <w:drawing>
-          <wp:inline distT="0" distB="0" distL="0" distR="0" wp14:anchorId="31B59651" wp14:editId="1E545D4C">
-            <wp:extent cx="2880000" cy="2484000"/>
-            <wp:effectExtent l="0" t="0" r="0" b="0"/>
-            <wp:docPr id="152" name="Picture 152"/>
+    </w:p>
+    <w:p>
+      <w:r>
+        <w:rPr>
+          <w:noProof/>
+          <w:lang w:eastAsia="en-CA"/>
+        </w:rPr>
+        <w:drawing>
+          <wp:inline distT="0" distB="0" distL="0" distR="0" wp14:anchorId="258BE51B" wp14:editId="02E11501">
+            <wp:extent cx="2880000" cy="2484000"/>
+            <wp:effectExtent l="0" t="0" r="0" b="0"/>
+            <wp:docPr id="153" name="Picture 153"/>
             <wp:cNvGraphicFramePr>
               <a:graphicFrameLocks xmlns:a="http://schemas.openxmlformats.org/drawingml/2006/main"/>
             </wp:cNvGraphicFramePr>
@@ -2470,18 +2534,16 @@
           </wp:inline>
         </w:drawing>
       </w:r>
-    </w:p>
-    <w:p>
-      <w:r>
-        <w:rPr>
-          <w:noProof/>
-          <w:lang w:eastAsia="en-CA"/>
-        </w:rPr>
-        <w:drawing>
-          <wp:inline distT="0" distB="0" distL="0" distR="0" wp14:anchorId="258BE51B" wp14:editId="02E11501">
-            <wp:extent cx="2880000" cy="2484000"/>
-            <wp:effectExtent l="0" t="0" r="0" b="0"/>
-            <wp:docPr id="153" name="Picture 153"/>
+      <w:r>
+        <w:rPr>
+          <w:noProof/>
+          <w:lang w:eastAsia="en-CA"/>
+        </w:rPr>
+        <w:drawing>
+          <wp:inline distT="0" distB="0" distL="0" distR="0" wp14:anchorId="0FEF72D3" wp14:editId="7014C99D">
+            <wp:extent cx="2880000" cy="2484000"/>
+            <wp:effectExtent l="0" t="0" r="0" b="0"/>
+            <wp:docPr id="154" name="Picture 154"/>
             <wp:cNvGraphicFramePr>
               <a:graphicFrameLocks xmlns:a="http://schemas.openxmlformats.org/drawingml/2006/main"/>
             </wp:cNvGraphicFramePr>
@@ -2494,47 +2556,6 @@
                   </pic:nvPicPr>
                   <pic:blipFill>
                     <a:blip r:embed="rId72"/>
-                    <a:stretch>
-                      <a:fillRect/>
-                    </a:stretch>
-                  </pic:blipFill>
-                  <pic:spPr>
-                    <a:xfrm>
-                      <a:off x="0" y="0"/>
-                      <a:ext cx="2880000" cy="2484000"/>
-                    </a:xfrm>
-                    <a:prstGeom prst="rect">
-                      <a:avLst/>
-                    </a:prstGeom>
-                  </pic:spPr>
-                </pic:pic>
-              </a:graphicData>
-            </a:graphic>
-          </wp:inline>
-        </w:drawing>
-      </w:r>
-      <w:r>
-        <w:rPr>
-          <w:noProof/>
-          <w:lang w:eastAsia="en-CA"/>
-        </w:rPr>
-        <w:drawing>
-          <wp:inline distT="0" distB="0" distL="0" distR="0" wp14:anchorId="0FEF72D3" wp14:editId="7014C99D">
-            <wp:extent cx="2880000" cy="2484000"/>
-            <wp:effectExtent l="0" t="0" r="0" b="0"/>
-            <wp:docPr id="154" name="Picture 154"/>
-            <wp:cNvGraphicFramePr>
-              <a:graphicFrameLocks xmlns:a="http://schemas.openxmlformats.org/drawingml/2006/main"/>
-            </wp:cNvGraphicFramePr>
-            <a:graphic xmlns:a="http://schemas.openxmlformats.org/drawingml/2006/main">
-              <a:graphicData uri="http://schemas.openxmlformats.org/drawingml/2006/picture">
-                <pic:pic xmlns:pic="http://schemas.openxmlformats.org/drawingml/2006/picture">
-                  <pic:nvPicPr>
-                    <pic:cNvPr id="1" name=""/>
-                    <pic:cNvPicPr/>
-                  </pic:nvPicPr>
-                  <pic:blipFill>
-                    <a:blip r:embed="rId73"/>
                     <a:stretch>
                       <a:fillRect/>
                     </a:stretch>
@@ -2568,10 +2589,10 @@
     <w:p>
       <w:r>
         <w:object w:dxaOrig="1532" w:dyaOrig="991" w14:anchorId="68878F62">
-          <v:shape id="_x0000_i1032" type="#_x0000_t75" style="width:76.2pt;height:49.4pt" o:ole="">
-            <v:imagedata r:id="rId74" o:title=""/>
+          <v:shape id="_x0000_i1031" type="#_x0000_t75" style="width:76.05pt;height:49.55pt" o:ole="">
+            <v:imagedata r:id="rId73" o:title=""/>
           </v:shape>
-          <o:OLEObject Type="Embed" ProgID="Package" ShapeID="_x0000_i1032" DrawAspect="Icon" ObjectID="_1562482292" r:id="rId75"/>
+          <o:OLEObject Type="Embed" ProgID="Package" ShapeID="_x0000_i1031" DrawAspect="Icon" ObjectID="_1563367034" r:id="rId74"/>
         </w:object>
       </w:r>
     </w:p>
@@ -2597,6 +2618,47 @@
                     <pic:cNvPicPr/>
                   </pic:nvPicPr>
                   <pic:blipFill>
+                    <a:blip r:embed="rId75"/>
+                    <a:stretch>
+                      <a:fillRect/>
+                    </a:stretch>
+                  </pic:blipFill>
+                  <pic:spPr>
+                    <a:xfrm>
+                      <a:off x="0" y="0"/>
+                      <a:ext cx="2880000" cy="2484000"/>
+                    </a:xfrm>
+                    <a:prstGeom prst="rect">
+                      <a:avLst/>
+                    </a:prstGeom>
+                  </pic:spPr>
+                </pic:pic>
+              </a:graphicData>
+            </a:graphic>
+          </wp:inline>
+        </w:drawing>
+      </w:r>
+      <w:r>
+        <w:rPr>
+          <w:noProof/>
+          <w:lang w:eastAsia="en-CA"/>
+        </w:rPr>
+        <w:drawing>
+          <wp:inline distT="0" distB="0" distL="0" distR="0" wp14:anchorId="31753333" wp14:editId="7839FD32">
+            <wp:extent cx="2880000" cy="2484000"/>
+            <wp:effectExtent l="0" t="0" r="0" b="0"/>
+            <wp:docPr id="156" name="Picture 156"/>
+            <wp:cNvGraphicFramePr>
+              <a:graphicFrameLocks xmlns:a="http://schemas.openxmlformats.org/drawingml/2006/main"/>
+            </wp:cNvGraphicFramePr>
+            <a:graphic xmlns:a="http://schemas.openxmlformats.org/drawingml/2006/main">
+              <a:graphicData uri="http://schemas.openxmlformats.org/drawingml/2006/picture">
+                <pic:pic xmlns:pic="http://schemas.openxmlformats.org/drawingml/2006/picture">
+                  <pic:nvPicPr>
+                    <pic:cNvPr id="1" name=""/>
+                    <pic:cNvPicPr/>
+                  </pic:nvPicPr>
+                  <pic:blipFill>
                     <a:blip r:embed="rId76"/>
                     <a:stretch>
                       <a:fillRect/>
@@ -2617,16 +2679,18 @@
           </wp:inline>
         </w:drawing>
       </w:r>
-      <w:r>
-        <w:rPr>
-          <w:noProof/>
-          <w:lang w:eastAsia="en-CA"/>
-        </w:rPr>
-        <w:drawing>
-          <wp:inline distT="0" distB="0" distL="0" distR="0" wp14:anchorId="31753333" wp14:editId="7839FD32">
-            <wp:extent cx="2880000" cy="2484000"/>
-            <wp:effectExtent l="0" t="0" r="0" b="0"/>
-            <wp:docPr id="156" name="Picture 156"/>
+    </w:p>
+    <w:p>
+      <w:r>
+        <w:rPr>
+          <w:noProof/>
+          <w:lang w:eastAsia="en-CA"/>
+        </w:rPr>
+        <w:drawing>
+          <wp:inline distT="0" distB="0" distL="0" distR="0" wp14:anchorId="63B366EA" wp14:editId="748013AB">
+            <wp:extent cx="2880000" cy="2484000"/>
+            <wp:effectExtent l="0" t="0" r="0" b="0"/>
+            <wp:docPr id="157" name="Picture 157"/>
             <wp:cNvGraphicFramePr>
               <a:graphicFrameLocks xmlns:a="http://schemas.openxmlformats.org/drawingml/2006/main"/>
             </wp:cNvGraphicFramePr>
@@ -2658,18 +2722,16 @@
           </wp:inline>
         </w:drawing>
       </w:r>
-    </w:p>
-    <w:p>
-      <w:r>
-        <w:rPr>
-          <w:noProof/>
-          <w:lang w:eastAsia="en-CA"/>
-        </w:rPr>
-        <w:drawing>
-          <wp:inline distT="0" distB="0" distL="0" distR="0" wp14:anchorId="63B366EA" wp14:editId="748013AB">
-            <wp:extent cx="2880000" cy="2484000"/>
-            <wp:effectExtent l="0" t="0" r="0" b="0"/>
-            <wp:docPr id="157" name="Picture 157"/>
+      <w:r>
+        <w:rPr>
+          <w:noProof/>
+          <w:lang w:eastAsia="en-CA"/>
+        </w:rPr>
+        <w:drawing>
+          <wp:inline distT="0" distB="0" distL="0" distR="0" wp14:anchorId="707F8034" wp14:editId="6666391C">
+            <wp:extent cx="2880000" cy="2484000"/>
+            <wp:effectExtent l="0" t="0" r="0" b="0"/>
+            <wp:docPr id="160" name="Picture 160"/>
             <wp:cNvGraphicFramePr>
               <a:graphicFrameLocks xmlns:a="http://schemas.openxmlformats.org/drawingml/2006/main"/>
             </wp:cNvGraphicFramePr>
@@ -2701,16 +2763,19 @@
           </wp:inline>
         </w:drawing>
       </w:r>
-      <w:r>
-        <w:rPr>
-          <w:noProof/>
-          <w:lang w:eastAsia="en-CA"/>
-        </w:rPr>
-        <w:drawing>
-          <wp:inline distT="0" distB="0" distL="0" distR="0" wp14:anchorId="707F8034" wp14:editId="6666391C">
-            <wp:extent cx="2880000" cy="2484000"/>
-            <wp:effectExtent l="0" t="0" r="0" b="0"/>
-            <wp:docPr id="160" name="Picture 160"/>
+    </w:p>
+    <w:p>
+      <w:r>
+        <w:rPr>
+          <w:noProof/>
+          <w:lang w:eastAsia="en-CA"/>
+        </w:rPr>
+        <w:lastRenderedPageBreak/>
+        <w:drawing>
+          <wp:inline distT="0" distB="0" distL="0" distR="0" wp14:anchorId="7AA9C880" wp14:editId="5E7DD4D4">
+            <wp:extent cx="2880000" cy="2484000"/>
+            <wp:effectExtent l="0" t="0" r="0" b="0"/>
+            <wp:docPr id="158" name="Picture 158"/>
             <wp:cNvGraphicFramePr>
               <a:graphicFrameLocks xmlns:a="http://schemas.openxmlformats.org/drawingml/2006/main"/>
             </wp:cNvGraphicFramePr>
@@ -2742,6 +2807,107 @@
           </wp:inline>
         </w:drawing>
       </w:r>
+      <w:r>
+        <w:rPr>
+          <w:noProof/>
+          <w:lang w:eastAsia="en-CA"/>
+        </w:rPr>
+        <w:drawing>
+          <wp:inline distT="0" distB="0" distL="0" distR="0" wp14:anchorId="1C5AAC73" wp14:editId="5D966CAD">
+            <wp:extent cx="2880000" cy="2484000"/>
+            <wp:effectExtent l="0" t="0" r="0" b="0"/>
+            <wp:docPr id="161" name="Picture 161"/>
+            <wp:cNvGraphicFramePr>
+              <a:graphicFrameLocks xmlns:a="http://schemas.openxmlformats.org/drawingml/2006/main"/>
+            </wp:cNvGraphicFramePr>
+            <a:graphic xmlns:a="http://schemas.openxmlformats.org/drawingml/2006/main">
+              <a:graphicData uri="http://schemas.openxmlformats.org/drawingml/2006/picture">
+                <pic:pic xmlns:pic="http://schemas.openxmlformats.org/drawingml/2006/picture">
+                  <pic:nvPicPr>
+                    <pic:cNvPr id="1" name=""/>
+                    <pic:cNvPicPr/>
+                  </pic:nvPicPr>
+                  <pic:blipFill>
+                    <a:blip r:embed="rId80"/>
+                    <a:stretch>
+                      <a:fillRect/>
+                    </a:stretch>
+                  </pic:blipFill>
+                  <pic:spPr>
+                    <a:xfrm>
+                      <a:off x="0" y="0"/>
+                      <a:ext cx="2880000" cy="2484000"/>
+                    </a:xfrm>
+                    <a:prstGeom prst="rect">
+                      <a:avLst/>
+                    </a:prstGeom>
+                  </pic:spPr>
+                </pic:pic>
+              </a:graphicData>
+            </a:graphic>
+          </wp:inline>
+        </w:drawing>
+      </w:r>
+      <w:r>
+        <w:rPr>
+          <w:noProof/>
+          <w:lang w:eastAsia="en-CA"/>
+        </w:rPr>
+        <w:drawing>
+          <wp:inline distT="0" distB="0" distL="0" distR="0" wp14:anchorId="6ED40BD3" wp14:editId="57D69BD5">
+            <wp:extent cx="2880000" cy="2484000"/>
+            <wp:effectExtent l="0" t="0" r="0" b="0"/>
+            <wp:docPr id="159" name="Picture 159"/>
+            <wp:cNvGraphicFramePr>
+              <a:graphicFrameLocks xmlns:a="http://schemas.openxmlformats.org/drawingml/2006/main"/>
+            </wp:cNvGraphicFramePr>
+            <a:graphic xmlns:a="http://schemas.openxmlformats.org/drawingml/2006/main">
+              <a:graphicData uri="http://schemas.openxmlformats.org/drawingml/2006/picture">
+                <pic:pic xmlns:pic="http://schemas.openxmlformats.org/drawingml/2006/picture">
+                  <pic:nvPicPr>
+                    <pic:cNvPr id="1" name=""/>
+                    <pic:cNvPicPr/>
+                  </pic:nvPicPr>
+                  <pic:blipFill>
+                    <a:blip r:embed="rId81"/>
+                    <a:stretch>
+                      <a:fillRect/>
+                    </a:stretch>
+                  </pic:blipFill>
+                  <pic:spPr>
+                    <a:xfrm>
+                      <a:off x="0" y="0"/>
+                      <a:ext cx="2880000" cy="2484000"/>
+                    </a:xfrm>
+                    <a:prstGeom prst="rect">
+                      <a:avLst/>
+                    </a:prstGeom>
+                  </pic:spPr>
+                </pic:pic>
+              </a:graphicData>
+            </a:graphic>
+          </wp:inline>
+        </w:drawing>
+      </w:r>
+    </w:p>
+    <w:p/>
+    <w:p>
+      <w:pPr>
+        <w:pStyle w:val="Heading2"/>
+      </w:pPr>
+      <w:r>
+        <w:t>LPF(0-100Hz)</w:t>
+      </w:r>
+    </w:p>
+    <w:p>
+      <w:r>
+        <w:object w:dxaOrig="1532" w:dyaOrig="991" w14:anchorId="5F250FB8">
+          <v:shape id="_x0000_i1032" type="#_x0000_t75" style="width:76.05pt;height:49.55pt" o:ole="">
+            <v:imagedata r:id="rId82" o:title=""/>
+          </v:shape>
+          <o:OLEObject Type="Embed" ProgID="Package" ShapeID="_x0000_i1032" DrawAspect="Icon" ObjectID="_1563367035" r:id="rId83"/>
+        </w:object>
+      </w:r>
     </w:p>
     <w:p>
       <w:r>
@@ -2751,151 +2917,6 @@
         </w:rPr>
         <w:lastRenderedPageBreak/>
         <w:drawing>
-          <wp:inline distT="0" distB="0" distL="0" distR="0" wp14:anchorId="7AA9C880" wp14:editId="5E7DD4D4">
-            <wp:extent cx="2880000" cy="2484000"/>
-            <wp:effectExtent l="0" t="0" r="0" b="0"/>
-            <wp:docPr id="158" name="Picture 158"/>
-            <wp:cNvGraphicFramePr>
-              <a:graphicFrameLocks xmlns:a="http://schemas.openxmlformats.org/drawingml/2006/main"/>
-            </wp:cNvGraphicFramePr>
-            <a:graphic xmlns:a="http://schemas.openxmlformats.org/drawingml/2006/main">
-              <a:graphicData uri="http://schemas.openxmlformats.org/drawingml/2006/picture">
-                <pic:pic xmlns:pic="http://schemas.openxmlformats.org/drawingml/2006/picture">
-                  <pic:nvPicPr>
-                    <pic:cNvPr id="1" name=""/>
-                    <pic:cNvPicPr/>
-                  </pic:nvPicPr>
-                  <pic:blipFill>
-                    <a:blip r:embed="rId80"/>
-                    <a:stretch>
-                      <a:fillRect/>
-                    </a:stretch>
-                  </pic:blipFill>
-                  <pic:spPr>
-                    <a:xfrm>
-                      <a:off x="0" y="0"/>
-                      <a:ext cx="2880000" cy="2484000"/>
-                    </a:xfrm>
-                    <a:prstGeom prst="rect">
-                      <a:avLst/>
-                    </a:prstGeom>
-                  </pic:spPr>
-                </pic:pic>
-              </a:graphicData>
-            </a:graphic>
-          </wp:inline>
-        </w:drawing>
-      </w:r>
-      <w:r>
-        <w:rPr>
-          <w:noProof/>
-          <w:lang w:eastAsia="en-CA"/>
-        </w:rPr>
-        <w:drawing>
-          <wp:inline distT="0" distB="0" distL="0" distR="0" wp14:anchorId="1C5AAC73" wp14:editId="5D966CAD">
-            <wp:extent cx="2880000" cy="2484000"/>
-            <wp:effectExtent l="0" t="0" r="0" b="0"/>
-            <wp:docPr id="161" name="Picture 161"/>
-            <wp:cNvGraphicFramePr>
-              <a:graphicFrameLocks xmlns:a="http://schemas.openxmlformats.org/drawingml/2006/main"/>
-            </wp:cNvGraphicFramePr>
-            <a:graphic xmlns:a="http://schemas.openxmlformats.org/drawingml/2006/main">
-              <a:graphicData uri="http://schemas.openxmlformats.org/drawingml/2006/picture">
-                <pic:pic xmlns:pic="http://schemas.openxmlformats.org/drawingml/2006/picture">
-                  <pic:nvPicPr>
-                    <pic:cNvPr id="1" name=""/>
-                    <pic:cNvPicPr/>
-                  </pic:nvPicPr>
-                  <pic:blipFill>
-                    <a:blip r:embed="rId81"/>
-                    <a:stretch>
-                      <a:fillRect/>
-                    </a:stretch>
-                  </pic:blipFill>
-                  <pic:spPr>
-                    <a:xfrm>
-                      <a:off x="0" y="0"/>
-                      <a:ext cx="2880000" cy="2484000"/>
-                    </a:xfrm>
-                    <a:prstGeom prst="rect">
-                      <a:avLst/>
-                    </a:prstGeom>
-                  </pic:spPr>
-                </pic:pic>
-              </a:graphicData>
-            </a:graphic>
-          </wp:inline>
-        </w:drawing>
-      </w:r>
-      <w:r>
-        <w:rPr>
-          <w:noProof/>
-          <w:lang w:eastAsia="en-CA"/>
-        </w:rPr>
-        <w:drawing>
-          <wp:inline distT="0" distB="0" distL="0" distR="0" wp14:anchorId="6ED40BD3" wp14:editId="57D69BD5">
-            <wp:extent cx="2880000" cy="2484000"/>
-            <wp:effectExtent l="0" t="0" r="0" b="0"/>
-            <wp:docPr id="159" name="Picture 159"/>
-            <wp:cNvGraphicFramePr>
-              <a:graphicFrameLocks xmlns:a="http://schemas.openxmlformats.org/drawingml/2006/main"/>
-            </wp:cNvGraphicFramePr>
-            <a:graphic xmlns:a="http://schemas.openxmlformats.org/drawingml/2006/main">
-              <a:graphicData uri="http://schemas.openxmlformats.org/drawingml/2006/picture">
-                <pic:pic xmlns:pic="http://schemas.openxmlformats.org/drawingml/2006/picture">
-                  <pic:nvPicPr>
-                    <pic:cNvPr id="1" name=""/>
-                    <pic:cNvPicPr/>
-                  </pic:nvPicPr>
-                  <pic:blipFill>
-                    <a:blip r:embed="rId82"/>
-                    <a:stretch>
-                      <a:fillRect/>
-                    </a:stretch>
-                  </pic:blipFill>
-                  <pic:spPr>
-                    <a:xfrm>
-                      <a:off x="0" y="0"/>
-                      <a:ext cx="2880000" cy="2484000"/>
-                    </a:xfrm>
-                    <a:prstGeom prst="rect">
-                      <a:avLst/>
-                    </a:prstGeom>
-                  </pic:spPr>
-                </pic:pic>
-              </a:graphicData>
-            </a:graphic>
-          </wp:inline>
-        </w:drawing>
-      </w:r>
-    </w:p>
-    <w:p/>
-    <w:p>
-      <w:pPr>
-        <w:pStyle w:val="Heading2"/>
-      </w:pPr>
-      <w:r>
-        <w:t>LPF(0-100Hz)</w:t>
-      </w:r>
-    </w:p>
-    <w:p>
-      <w:r>
-        <w:object w:dxaOrig="1532" w:dyaOrig="991" w14:anchorId="5F250FB8">
-          <v:shape id="_x0000_i1033" type="#_x0000_t75" style="width:76.2pt;height:49.4pt" o:ole="">
-            <v:imagedata r:id="rId83" o:title=""/>
-          </v:shape>
-          <o:OLEObject Type="Embed" ProgID="Package" ShapeID="_x0000_i1033" DrawAspect="Icon" ObjectID="_1562482293" r:id="rId84"/>
-        </w:object>
-      </w:r>
-    </w:p>
-    <w:p>
-      <w:r>
-        <w:rPr>
-          <w:noProof/>
-          <w:lang w:eastAsia="en-CA"/>
-        </w:rPr>
-        <w:lastRenderedPageBreak/>
-        <w:drawing>
           <wp:inline distT="0" distB="0" distL="0" distR="0" wp14:anchorId="2BD901C7" wp14:editId="3F25F367">
             <wp:extent cx="2880000" cy="2484000"/>
             <wp:effectExtent l="0" t="0" r="0" b="0"/>
@@ -2911,6 +2932,47 @@
                     <pic:cNvPicPr/>
                   </pic:nvPicPr>
                   <pic:blipFill>
+                    <a:blip r:embed="rId84"/>
+                    <a:stretch>
+                      <a:fillRect/>
+                    </a:stretch>
+                  </pic:blipFill>
+                  <pic:spPr>
+                    <a:xfrm>
+                      <a:off x="0" y="0"/>
+                      <a:ext cx="2880000" cy="2484000"/>
+                    </a:xfrm>
+                    <a:prstGeom prst="rect">
+                      <a:avLst/>
+                    </a:prstGeom>
+                  </pic:spPr>
+                </pic:pic>
+              </a:graphicData>
+            </a:graphic>
+          </wp:inline>
+        </w:drawing>
+      </w:r>
+      <w:r>
+        <w:rPr>
+          <w:noProof/>
+          <w:lang w:eastAsia="en-CA"/>
+        </w:rPr>
+        <w:drawing>
+          <wp:inline distT="0" distB="0" distL="0" distR="0" wp14:anchorId="2DF79488" wp14:editId="0E09DE48">
+            <wp:extent cx="2880000" cy="2484000"/>
+            <wp:effectExtent l="0" t="0" r="0" b="0"/>
+            <wp:docPr id="163" name="Picture 163"/>
+            <wp:cNvGraphicFramePr>
+              <a:graphicFrameLocks xmlns:a="http://schemas.openxmlformats.org/drawingml/2006/main"/>
+            </wp:cNvGraphicFramePr>
+            <a:graphic xmlns:a="http://schemas.openxmlformats.org/drawingml/2006/main">
+              <a:graphicData uri="http://schemas.openxmlformats.org/drawingml/2006/picture">
+                <pic:pic xmlns:pic="http://schemas.openxmlformats.org/drawingml/2006/picture">
+                  <pic:nvPicPr>
+                    <pic:cNvPr id="1" name=""/>
+                    <pic:cNvPicPr/>
+                  </pic:nvPicPr>
+                  <pic:blipFill>
                     <a:blip r:embed="rId85"/>
                     <a:stretch>
                       <a:fillRect/>
@@ -2931,16 +2993,24 @@
           </wp:inline>
         </w:drawing>
       </w:r>
-      <w:r>
-        <w:rPr>
-          <w:noProof/>
-          <w:lang w:eastAsia="en-CA"/>
-        </w:rPr>
-        <w:drawing>
-          <wp:inline distT="0" distB="0" distL="0" distR="0" wp14:anchorId="2DF79488" wp14:editId="0E09DE48">
-            <wp:extent cx="2880000" cy="2484000"/>
-            <wp:effectExtent l="0" t="0" r="0" b="0"/>
-            <wp:docPr id="163" name="Picture 163"/>
+    </w:p>
+    <w:p>
+      <w:pPr>
+        <w:rPr>
+          <w:noProof/>
+          <w:lang w:eastAsia="en-CA"/>
+        </w:rPr>
+      </w:pPr>
+      <w:r>
+        <w:rPr>
+          <w:noProof/>
+          <w:lang w:eastAsia="en-CA"/>
+        </w:rPr>
+        <w:drawing>
+          <wp:inline distT="0" distB="0" distL="0" distR="0" wp14:anchorId="2BA11E77" wp14:editId="5F1A7872">
+            <wp:extent cx="2880000" cy="2484000"/>
+            <wp:effectExtent l="0" t="0" r="0" b="0"/>
+            <wp:docPr id="164" name="Picture 164"/>
             <wp:cNvGraphicFramePr>
               <a:graphicFrameLocks xmlns:a="http://schemas.openxmlformats.org/drawingml/2006/main"/>
             </wp:cNvGraphicFramePr>
@@ -2972,24 +3042,23 @@
           </wp:inline>
         </w:drawing>
       </w:r>
-    </w:p>
-    <w:p>
-      <w:pPr>
-        <w:rPr>
-          <w:noProof/>
-          <w:lang w:eastAsia="en-CA"/>
-        </w:rPr>
-      </w:pPr>
-      <w:r>
-        <w:rPr>
-          <w:noProof/>
-          <w:lang w:eastAsia="en-CA"/>
-        </w:rPr>
-        <w:drawing>
-          <wp:inline distT="0" distB="0" distL="0" distR="0" wp14:anchorId="2BA11E77" wp14:editId="5F1A7872">
-            <wp:extent cx="2880000" cy="2484000"/>
-            <wp:effectExtent l="0" t="0" r="0" b="0"/>
-            <wp:docPr id="164" name="Picture 164"/>
+      <w:r>
+        <w:rPr>
+          <w:noProof/>
+          <w:lang w:eastAsia="en-CA"/>
+        </w:rPr>
+        <w:t xml:space="preserve"> </w:t>
+      </w:r>
+      <w:r>
+        <w:rPr>
+          <w:noProof/>
+          <w:lang w:eastAsia="en-CA"/>
+        </w:rPr>
+        <w:drawing>
+          <wp:inline distT="0" distB="0" distL="0" distR="0" wp14:anchorId="158B969E" wp14:editId="271DDFC6">
+            <wp:extent cx="2880000" cy="2484000"/>
+            <wp:effectExtent l="0" t="0" r="0" b="0"/>
+            <wp:docPr id="167" name="Picture 167"/>
             <wp:cNvGraphicFramePr>
               <a:graphicFrameLocks xmlns:a="http://schemas.openxmlformats.org/drawingml/2006/main"/>
             </wp:cNvGraphicFramePr>
@@ -3026,6 +3095,47 @@
           <w:noProof/>
           <w:lang w:eastAsia="en-CA"/>
         </w:rPr>
+        <w:drawing>
+          <wp:inline distT="0" distB="0" distL="0" distR="0" wp14:anchorId="401E877F" wp14:editId="6E40E16F">
+            <wp:extent cx="2880000" cy="2484000"/>
+            <wp:effectExtent l="0" t="0" r="0" b="0"/>
+            <wp:docPr id="165" name="Picture 165"/>
+            <wp:cNvGraphicFramePr>
+              <a:graphicFrameLocks xmlns:a="http://schemas.openxmlformats.org/drawingml/2006/main"/>
+            </wp:cNvGraphicFramePr>
+            <a:graphic xmlns:a="http://schemas.openxmlformats.org/drawingml/2006/main">
+              <a:graphicData uri="http://schemas.openxmlformats.org/drawingml/2006/picture">
+                <pic:pic xmlns:pic="http://schemas.openxmlformats.org/drawingml/2006/picture">
+                  <pic:nvPicPr>
+                    <pic:cNvPr id="1" name=""/>
+                    <pic:cNvPicPr/>
+                  </pic:nvPicPr>
+                  <pic:blipFill>
+                    <a:blip r:embed="rId88"/>
+                    <a:stretch>
+                      <a:fillRect/>
+                    </a:stretch>
+                  </pic:blipFill>
+                  <pic:spPr>
+                    <a:xfrm>
+                      <a:off x="0" y="0"/>
+                      <a:ext cx="2880000" cy="2484000"/>
+                    </a:xfrm>
+                    <a:prstGeom prst="rect">
+                      <a:avLst/>
+                    </a:prstGeom>
+                  </pic:spPr>
+                </pic:pic>
+              </a:graphicData>
+            </a:graphic>
+          </wp:inline>
+        </w:drawing>
+      </w:r>
+      <w:r>
+        <w:rPr>
+          <w:noProof/>
+          <w:lang w:eastAsia="en-CA"/>
+        </w:rPr>
         <w:t xml:space="preserve"> </w:t>
       </w:r>
       <w:r>
@@ -3034,51 +3144,10 @@
           <w:lang w:eastAsia="en-CA"/>
         </w:rPr>
         <w:drawing>
-          <wp:inline distT="0" distB="0" distL="0" distR="0" wp14:anchorId="158B969E" wp14:editId="271DDFC6">
-            <wp:extent cx="2880000" cy="2484000"/>
-            <wp:effectExtent l="0" t="0" r="0" b="0"/>
-            <wp:docPr id="167" name="Picture 167"/>
-            <wp:cNvGraphicFramePr>
-              <a:graphicFrameLocks xmlns:a="http://schemas.openxmlformats.org/drawingml/2006/main"/>
-            </wp:cNvGraphicFramePr>
-            <a:graphic xmlns:a="http://schemas.openxmlformats.org/drawingml/2006/main">
-              <a:graphicData uri="http://schemas.openxmlformats.org/drawingml/2006/picture">
-                <pic:pic xmlns:pic="http://schemas.openxmlformats.org/drawingml/2006/picture">
-                  <pic:nvPicPr>
-                    <pic:cNvPr id="1" name=""/>
-                    <pic:cNvPicPr/>
-                  </pic:nvPicPr>
-                  <pic:blipFill>
-                    <a:blip r:embed="rId88"/>
-                    <a:stretch>
-                      <a:fillRect/>
-                    </a:stretch>
-                  </pic:blipFill>
-                  <pic:spPr>
-                    <a:xfrm>
-                      <a:off x="0" y="0"/>
-                      <a:ext cx="2880000" cy="2484000"/>
-                    </a:xfrm>
-                    <a:prstGeom prst="rect">
-                      <a:avLst/>
-                    </a:prstGeom>
-                  </pic:spPr>
-                </pic:pic>
-              </a:graphicData>
-            </a:graphic>
-          </wp:inline>
-        </w:drawing>
-      </w:r>
-      <w:r>
-        <w:rPr>
-          <w:noProof/>
-          <w:lang w:eastAsia="en-CA"/>
-        </w:rPr>
-        <w:drawing>
-          <wp:inline distT="0" distB="0" distL="0" distR="0" wp14:anchorId="401E877F" wp14:editId="6E40E16F">
-            <wp:extent cx="2880000" cy="2484000"/>
-            <wp:effectExtent l="0" t="0" r="0" b="0"/>
-            <wp:docPr id="165" name="Picture 165"/>
+          <wp:inline distT="0" distB="0" distL="0" distR="0" wp14:anchorId="4A155868" wp14:editId="2FED7C01">
+            <wp:extent cx="2880000" cy="2484000"/>
+            <wp:effectExtent l="0" t="0" r="0" b="0"/>
+            <wp:docPr id="166" name="Picture 166"/>
             <wp:cNvGraphicFramePr>
               <a:graphicFrameLocks xmlns:a="http://schemas.openxmlformats.org/drawingml/2006/main"/>
             </wp:cNvGraphicFramePr>
@@ -3091,54 +3160,6 @@
                   </pic:nvPicPr>
                   <pic:blipFill>
                     <a:blip r:embed="rId89"/>
-                    <a:stretch>
-                      <a:fillRect/>
-                    </a:stretch>
-                  </pic:blipFill>
-                  <pic:spPr>
-                    <a:xfrm>
-                      <a:off x="0" y="0"/>
-                      <a:ext cx="2880000" cy="2484000"/>
-                    </a:xfrm>
-                    <a:prstGeom prst="rect">
-                      <a:avLst/>
-                    </a:prstGeom>
-                  </pic:spPr>
-                </pic:pic>
-              </a:graphicData>
-            </a:graphic>
-          </wp:inline>
-        </w:drawing>
-      </w:r>
-      <w:r>
-        <w:rPr>
-          <w:noProof/>
-          <w:lang w:eastAsia="en-CA"/>
-        </w:rPr>
-        <w:t xml:space="preserve"> </w:t>
-      </w:r>
-      <w:r>
-        <w:rPr>
-          <w:noProof/>
-          <w:lang w:eastAsia="en-CA"/>
-        </w:rPr>
-        <w:drawing>
-          <wp:inline distT="0" distB="0" distL="0" distR="0" wp14:anchorId="4A155868" wp14:editId="2FED7C01">
-            <wp:extent cx="2880000" cy="2484000"/>
-            <wp:effectExtent l="0" t="0" r="0" b="0"/>
-            <wp:docPr id="166" name="Picture 166"/>
-            <wp:cNvGraphicFramePr>
-              <a:graphicFrameLocks xmlns:a="http://schemas.openxmlformats.org/drawingml/2006/main"/>
-            </wp:cNvGraphicFramePr>
-            <a:graphic xmlns:a="http://schemas.openxmlformats.org/drawingml/2006/main">
-              <a:graphicData uri="http://schemas.openxmlformats.org/drawingml/2006/picture">
-                <pic:pic xmlns:pic="http://schemas.openxmlformats.org/drawingml/2006/picture">
-                  <pic:nvPicPr>
-                    <pic:cNvPr id="1" name=""/>
-                    <pic:cNvPicPr/>
-                  </pic:nvPicPr>
-                  <pic:blipFill>
-                    <a:blip r:embed="rId90"/>
                     <a:stretch>
                       <a:fillRect/>
                     </a:stretch>
@@ -3215,10 +3236,10 @@
           <w:lang w:eastAsia="en-CA"/>
         </w:rPr>
         <w:object w:dxaOrig="1532" w:dyaOrig="991" w14:anchorId="44BAED42">
-          <v:shape id="_x0000_i1034" type="#_x0000_t75" style="width:76.2pt;height:49.4pt" o:ole="">
-            <v:imagedata r:id="rId91" o:title=""/>
+          <v:shape id="_x0000_i1033" type="#_x0000_t75" style="width:76.05pt;height:49.55pt" o:ole="">
+            <v:imagedata r:id="rId90" o:title=""/>
           </v:shape>
-          <o:OLEObject Type="Embed" ProgID="Package" ShapeID="_x0000_i1034" DrawAspect="Icon" ObjectID="_1562482294" r:id="rId92"/>
+          <o:OLEObject Type="Embed" ProgID="Package" ShapeID="_x0000_i1033" DrawAspect="Icon" ObjectID="_1563367036" r:id="rId91"/>
         </w:object>
       </w:r>
     </w:p>
@@ -3244,6 +3265,47 @@
                     <pic:cNvPicPr/>
                   </pic:nvPicPr>
                   <pic:blipFill>
+                    <a:blip r:embed="rId92"/>
+                    <a:stretch>
+                      <a:fillRect/>
+                    </a:stretch>
+                  </pic:blipFill>
+                  <pic:spPr>
+                    <a:xfrm>
+                      <a:off x="0" y="0"/>
+                      <a:ext cx="2880000" cy="2484000"/>
+                    </a:xfrm>
+                    <a:prstGeom prst="rect">
+                      <a:avLst/>
+                    </a:prstGeom>
+                  </pic:spPr>
+                </pic:pic>
+              </a:graphicData>
+            </a:graphic>
+          </wp:inline>
+        </w:drawing>
+      </w:r>
+      <w:r>
+        <w:rPr>
+          <w:noProof/>
+          <w:lang w:eastAsia="en-CA"/>
+        </w:rPr>
+        <w:drawing>
+          <wp:inline distT="0" distB="0" distL="0" distR="0" wp14:anchorId="7C1BB4DF" wp14:editId="4DF6BDC1">
+            <wp:extent cx="2880000" cy="2484000"/>
+            <wp:effectExtent l="0" t="0" r="0" b="0"/>
+            <wp:docPr id="3" name="Picture 3"/>
+            <wp:cNvGraphicFramePr>
+              <a:graphicFrameLocks xmlns:a="http://schemas.openxmlformats.org/drawingml/2006/main"/>
+            </wp:cNvGraphicFramePr>
+            <a:graphic xmlns:a="http://schemas.openxmlformats.org/drawingml/2006/main">
+              <a:graphicData uri="http://schemas.openxmlformats.org/drawingml/2006/picture">
+                <pic:pic xmlns:pic="http://schemas.openxmlformats.org/drawingml/2006/picture">
+                  <pic:nvPicPr>
+                    <pic:cNvPr id="1" name=""/>
+                    <pic:cNvPicPr/>
+                  </pic:nvPicPr>
+                  <pic:blipFill>
                     <a:blip r:embed="rId93"/>
                     <a:stretch>
                       <a:fillRect/>
@@ -3270,10 +3332,10 @@
           <w:lang w:eastAsia="en-CA"/>
         </w:rPr>
         <w:drawing>
-          <wp:inline distT="0" distB="0" distL="0" distR="0" wp14:anchorId="7C1BB4DF" wp14:editId="4DF6BDC1">
-            <wp:extent cx="2880000" cy="2484000"/>
-            <wp:effectExtent l="0" t="0" r="0" b="0"/>
-            <wp:docPr id="3" name="Picture 3"/>
+          <wp:inline distT="0" distB="0" distL="0" distR="0" wp14:anchorId="0DDA80F0" wp14:editId="12913947">
+            <wp:extent cx="2880000" cy="2484000"/>
+            <wp:effectExtent l="0" t="0" r="0" b="0"/>
+            <wp:docPr id="4" name="Picture 4"/>
             <wp:cNvGraphicFramePr>
               <a:graphicFrameLocks xmlns:a="http://schemas.openxmlformats.org/drawingml/2006/main"/>
             </wp:cNvGraphicFramePr>
@@ -3311,10 +3373,10 @@
           <w:lang w:eastAsia="en-CA"/>
         </w:rPr>
         <w:drawing>
-          <wp:inline distT="0" distB="0" distL="0" distR="0" wp14:anchorId="0DDA80F0" wp14:editId="12913947">
-            <wp:extent cx="2880000" cy="2484000"/>
-            <wp:effectExtent l="0" t="0" r="0" b="0"/>
-            <wp:docPr id="4" name="Picture 4"/>
+          <wp:inline distT="0" distB="0" distL="0" distR="0" wp14:anchorId="684F1435" wp14:editId="3CC73708">
+            <wp:extent cx="2880000" cy="2484000"/>
+            <wp:effectExtent l="0" t="0" r="0" b="0"/>
+            <wp:docPr id="5" name="Picture 5"/>
             <wp:cNvGraphicFramePr>
               <a:graphicFrameLocks xmlns:a="http://schemas.openxmlformats.org/drawingml/2006/main"/>
             </wp:cNvGraphicFramePr>
@@ -3352,10 +3414,10 @@
           <w:lang w:eastAsia="en-CA"/>
         </w:rPr>
         <w:drawing>
-          <wp:inline distT="0" distB="0" distL="0" distR="0" wp14:anchorId="684F1435" wp14:editId="3CC73708">
-            <wp:extent cx="2880000" cy="2484000"/>
-            <wp:effectExtent l="0" t="0" r="0" b="0"/>
-            <wp:docPr id="5" name="Picture 5"/>
+          <wp:inline distT="0" distB="0" distL="0" distR="0" wp14:anchorId="4196F876" wp14:editId="57C69671">
+            <wp:extent cx="2880000" cy="2484000"/>
+            <wp:effectExtent l="0" t="0" r="0" b="0"/>
+            <wp:docPr id="6" name="Picture 6"/>
             <wp:cNvGraphicFramePr>
               <a:graphicFrameLocks xmlns:a="http://schemas.openxmlformats.org/drawingml/2006/main"/>
             </wp:cNvGraphicFramePr>
@@ -3393,10 +3455,10 @@
           <w:lang w:eastAsia="en-CA"/>
         </w:rPr>
         <w:drawing>
-          <wp:inline distT="0" distB="0" distL="0" distR="0" wp14:anchorId="4196F876" wp14:editId="57C69671">
-            <wp:extent cx="2880000" cy="2484000"/>
-            <wp:effectExtent l="0" t="0" r="0" b="0"/>
-            <wp:docPr id="6" name="Picture 6"/>
+          <wp:inline distT="0" distB="0" distL="0" distR="0" wp14:anchorId="78864324" wp14:editId="51CAB0F7">
+            <wp:extent cx="2880000" cy="2484000"/>
+            <wp:effectExtent l="0" t="0" r="0" b="0"/>
+            <wp:docPr id="7" name="Picture 7"/>
             <wp:cNvGraphicFramePr>
               <a:graphicFrameLocks xmlns:a="http://schemas.openxmlformats.org/drawingml/2006/main"/>
             </wp:cNvGraphicFramePr>
@@ -3409,47 +3471,6 @@
                   </pic:nvPicPr>
                   <pic:blipFill>
                     <a:blip r:embed="rId97"/>
-                    <a:stretch>
-                      <a:fillRect/>
-                    </a:stretch>
-                  </pic:blipFill>
-                  <pic:spPr>
-                    <a:xfrm>
-                      <a:off x="0" y="0"/>
-                      <a:ext cx="2880000" cy="2484000"/>
-                    </a:xfrm>
-                    <a:prstGeom prst="rect">
-                      <a:avLst/>
-                    </a:prstGeom>
-                  </pic:spPr>
-                </pic:pic>
-              </a:graphicData>
-            </a:graphic>
-          </wp:inline>
-        </w:drawing>
-      </w:r>
-      <w:r>
-        <w:rPr>
-          <w:noProof/>
-          <w:lang w:eastAsia="en-CA"/>
-        </w:rPr>
-        <w:drawing>
-          <wp:inline distT="0" distB="0" distL="0" distR="0" wp14:anchorId="78864324" wp14:editId="51CAB0F7">
-            <wp:extent cx="2880000" cy="2484000"/>
-            <wp:effectExtent l="0" t="0" r="0" b="0"/>
-            <wp:docPr id="7" name="Picture 7"/>
-            <wp:cNvGraphicFramePr>
-              <a:graphicFrameLocks xmlns:a="http://schemas.openxmlformats.org/drawingml/2006/main"/>
-            </wp:cNvGraphicFramePr>
-            <a:graphic xmlns:a="http://schemas.openxmlformats.org/drawingml/2006/main">
-              <a:graphicData uri="http://schemas.openxmlformats.org/drawingml/2006/picture">
-                <pic:pic xmlns:pic="http://schemas.openxmlformats.org/drawingml/2006/picture">
-                  <pic:nvPicPr>
-                    <pic:cNvPr id="1" name=""/>
-                    <pic:cNvPicPr/>
-                  </pic:nvPicPr>
-                  <pic:blipFill>
-                    <a:blip r:embed="rId98"/>
                     <a:stretch>
                       <a:fillRect/>
                     </a:stretch>
@@ -3512,6 +3533,66 @@
                     <pic:cNvPicPr/>
                   </pic:nvPicPr>
                   <pic:blipFill>
+                    <a:blip r:embed="rId98"/>
+                    <a:stretch>
+                      <a:fillRect/>
+                    </a:stretch>
+                  </pic:blipFill>
+                  <pic:spPr>
+                    <a:xfrm>
+                      <a:off x="0" y="0"/>
+                      <a:ext cx="3492000" cy="2520000"/>
+                    </a:xfrm>
+                    <a:prstGeom prst="rect">
+                      <a:avLst/>
+                    </a:prstGeom>
+                  </pic:spPr>
+                </pic:pic>
+              </a:graphicData>
+            </a:graphic>
+          </wp:inline>
+        </w:drawing>
+      </w:r>
+    </w:p>
+    <w:p>
+      <w:pPr>
+        <w:pStyle w:val="Heading1"/>
+      </w:pPr>
+    </w:p>
+    <w:p>
+      <w:pPr>
+        <w:pStyle w:val="Heading1"/>
+      </w:pPr>
+      <w:r>
+        <w:t>Up Sampling</w:t>
+      </w:r>
+      <w:r>
+        <w:t xml:space="preserve">: T7 </w:t>
+      </w:r>
+    </w:p>
+    <w:p/>
+    <w:p>
+      <w:r>
+        <w:rPr>
+          <w:noProof/>
+          <w:lang w:eastAsia="en-CA"/>
+        </w:rPr>
+        <w:drawing>
+          <wp:inline distT="0" distB="0" distL="0" distR="0" wp14:anchorId="3D465928" wp14:editId="54868EA8">
+            <wp:extent cx="2880000" cy="2484000"/>
+            <wp:effectExtent l="0" t="0" r="0" b="0"/>
+            <wp:docPr id="28" name="Picture 28"/>
+            <wp:cNvGraphicFramePr>
+              <a:graphicFrameLocks xmlns:a="http://schemas.openxmlformats.org/drawingml/2006/main"/>
+            </wp:cNvGraphicFramePr>
+            <a:graphic xmlns:a="http://schemas.openxmlformats.org/drawingml/2006/main">
+              <a:graphicData uri="http://schemas.openxmlformats.org/drawingml/2006/picture">
+                <pic:pic xmlns:pic="http://schemas.openxmlformats.org/drawingml/2006/picture">
+                  <pic:nvPicPr>
+                    <pic:cNvPr id="1" name=""/>
+                    <pic:cNvPicPr/>
+                  </pic:nvPicPr>
+                  <pic:blipFill>
                     <a:blip r:embed="rId99"/>
                     <a:stretch>
                       <a:fillRect/>
@@ -3520,47 +3601,29 @@
                   <pic:spPr>
                     <a:xfrm>
                       <a:off x="0" y="0"/>
-                      <a:ext cx="3492000" cy="2520000"/>
-                    </a:xfrm>
-                    <a:prstGeom prst="rect">
-                      <a:avLst/>
-                    </a:prstGeom>
-                  </pic:spPr>
-                </pic:pic>
-              </a:graphicData>
-            </a:graphic>
-          </wp:inline>
-        </w:drawing>
-      </w:r>
-    </w:p>
-    <w:p>
-      <w:pPr>
-        <w:pStyle w:val="Heading1"/>
-      </w:pPr>
-    </w:p>
-    <w:p>
-      <w:pPr>
-        <w:pStyle w:val="Heading1"/>
-      </w:pPr>
-      <w:r>
-        <w:t>Up Sampling</w:t>
-      </w:r>
-      <w:r>
-        <w:t xml:space="preserve">: T7 </w:t>
-      </w:r>
-    </w:p>
-    <w:p/>
-    <w:p>
-      <w:r>
-        <w:rPr>
-          <w:noProof/>
-          <w:lang w:eastAsia="en-CA"/>
-        </w:rPr>
-        <w:drawing>
-          <wp:inline distT="0" distB="0" distL="0" distR="0" wp14:anchorId="6F8FDA63" wp14:editId="7CB9F4C2">
-            <wp:extent cx="2880000" cy="2484000"/>
-            <wp:effectExtent l="0" t="0" r="0" b="0"/>
-            <wp:docPr id="9" name="Picture 9"/>
+                      <a:ext cx="2880000" cy="2484000"/>
+                    </a:xfrm>
+                    <a:prstGeom prst="rect">
+                      <a:avLst/>
+                    </a:prstGeom>
+                  </pic:spPr>
+                </pic:pic>
+              </a:graphicData>
+            </a:graphic>
+          </wp:inline>
+        </w:drawing>
+      </w:r>
+      <w:bookmarkStart w:id="1" w:name="_GoBack"/>
+      <w:r>
+        <w:rPr>
+          <w:noProof/>
+          <w:lang w:eastAsia="en-CA"/>
+        </w:rPr>
+        <w:drawing>
+          <wp:inline distT="0" distB="0" distL="0" distR="0" wp14:anchorId="406DEDBA" wp14:editId="4277F308">
+            <wp:extent cx="2880000" cy="2484000"/>
+            <wp:effectExtent l="0" t="0" r="0" b="0"/>
+            <wp:docPr id="29" name="Picture 29"/>
             <wp:cNvGraphicFramePr>
               <a:graphicFrameLocks xmlns:a="http://schemas.openxmlformats.org/drawingml/2006/main"/>
             </wp:cNvGraphicFramePr>
@@ -3592,47 +3655,7 @@
           </wp:inline>
         </w:drawing>
       </w:r>
-      <w:r>
-        <w:rPr>
-          <w:noProof/>
-          <w:lang w:eastAsia="en-CA"/>
-        </w:rPr>
-        <w:drawing>
-          <wp:inline distT="0" distB="0" distL="0" distR="0" wp14:anchorId="04EFACCB" wp14:editId="79C49407">
-            <wp:extent cx="2880000" cy="2484000"/>
-            <wp:effectExtent l="0" t="0" r="0" b="0"/>
-            <wp:docPr id="10" name="Picture 10"/>
-            <wp:cNvGraphicFramePr>
-              <a:graphicFrameLocks xmlns:a="http://schemas.openxmlformats.org/drawingml/2006/main"/>
-            </wp:cNvGraphicFramePr>
-            <a:graphic xmlns:a="http://schemas.openxmlformats.org/drawingml/2006/main">
-              <a:graphicData uri="http://schemas.openxmlformats.org/drawingml/2006/picture">
-                <pic:pic xmlns:pic="http://schemas.openxmlformats.org/drawingml/2006/picture">
-                  <pic:nvPicPr>
-                    <pic:cNvPr id="1" name=""/>
-                    <pic:cNvPicPr/>
-                  </pic:nvPicPr>
-                  <pic:blipFill>
-                    <a:blip r:embed="rId101"/>
-                    <a:stretch>
-                      <a:fillRect/>
-                    </a:stretch>
-                  </pic:blipFill>
-                  <pic:spPr>
-                    <a:xfrm>
-                      <a:off x="0" y="0"/>
-                      <a:ext cx="2880000" cy="2484000"/>
-                    </a:xfrm>
-                    <a:prstGeom prst="rect">
-                      <a:avLst/>
-                    </a:prstGeom>
-                  </pic:spPr>
-                </pic:pic>
-              </a:graphicData>
-            </a:graphic>
-          </wp:inline>
-        </w:drawing>
-      </w:r>
+      <w:bookmarkEnd w:id="1"/>
     </w:p>
     <w:p/>
     <w:p>
@@ -3666,7 +3689,7 @@
                     <pic:cNvPicPr/>
                   </pic:nvPicPr>
                   <pic:blipFill>
-                    <a:blip r:embed="rId102"/>
+                    <a:blip r:embed="rId101"/>
                     <a:stretch>
                       <a:fillRect/>
                     </a:stretch>
@@ -3700,7 +3723,7 @@
 
 <file path=word/comments.xml><?xml version="1.0" encoding="utf-8"?>
 <w:comments xmlns:wpc="http://schemas.microsoft.com/office/word/2010/wordprocessingCanvas" xmlns:mc="http://schemas.openxmlformats.org/markup-compatibility/2006" xmlns:o="urn:schemas-microsoft-com:office:office" xmlns:r="http://schemas.openxmlformats.org/officeDocument/2006/relationships" xmlns:m="http://schemas.openxmlformats.org/officeDocument/2006/math" xmlns:v="urn:schemas-microsoft-com:vml" xmlns:wp14="http://schemas.microsoft.com/office/word/2010/wordprocessingDrawing" xmlns:wp="http://schemas.openxmlformats.org/drawingml/2006/wordprocessingDrawing" xmlns:w10="urn:schemas-microsoft-com:office:word" xmlns:w="http://schemas.openxmlformats.org/wordprocessingml/2006/main" xmlns:w14="http://schemas.microsoft.com/office/word/2010/wordml" xmlns:w15="http://schemas.microsoft.com/office/word/2012/wordml" xmlns:wpg="http://schemas.microsoft.com/office/word/2010/wordprocessingGroup" xmlns:wpi="http://schemas.microsoft.com/office/word/2010/wordprocessingInk" xmlns:wne="http://schemas.microsoft.com/office/word/2006/wordml" xmlns:wps="http://schemas.microsoft.com/office/word/2010/wordprocessingShape" mc:Ignorable="w14 w15 wp14">
-  <w:comment w:id="1" w:author="Jinjin Fan" w:date="2017-07-25T09:37:00Z" w:initials="JF">
+  <w:comment w:id="0" w:author="Jinjin Fan" w:date="2017-07-25T09:37:00Z" w:initials="JF">
     <w:p>
       <w:pPr>
         <w:pStyle w:val="CommentText"/>

</xml_diff>